<commit_message>
error message for the passed message
</commit_message>
<xml_diff>
--- a/sample_cv/doc/cv3.docx
+++ b/sample_cv/doc/cv3.docx
@@ -1,6 +1,6 @@
 
 <file path=word/document.xml><?xml version="1.0" encoding="utf-8"?>
-<w:document xmlns:wpc="http://schemas.microsoft.com/office/word/2010/wordprocessingCanvas" xmlns:cx="http://schemas.microsoft.com/office/drawing/2014/chartex" xmlns:cx1="http://schemas.microsoft.com/office/drawing/2015/9/8/chartex" xmlns:cx2="http://schemas.microsoft.com/office/drawing/2015/10/21/chartex" xmlns:cx3="http://schemas.microsoft.com/office/drawing/2016/5/9/chartex" xmlns:cx4="http://schemas.microsoft.com/office/drawing/2016/5/10/chartex" xmlns:cx5="http://schemas.microsoft.com/office/drawing/2016/5/11/chartex" xmlns:cx6="http://schemas.microsoft.com/office/drawing/2016/5/12/chartex" xmlns:cx7="http://schemas.microsoft.com/office/drawing/2016/5/13/chartex" xmlns:cx8="http://schemas.microsoft.com/office/drawing/2016/5/14/chartex" xmlns:mc="http://schemas.openxmlformats.org/markup-compatibility/2006" xmlns:aink="http://schemas.microsoft.com/office/drawing/2016/ink" xmlns:am3d="http://schemas.microsoft.com/office/drawing/2017/model3d" xmlns:o="urn:schemas-microsoft-com:office:office" xmlns:oel="http://schemas.microsoft.com/office/2019/extlst" xmlns:r="http://schemas.openxmlformats.org/officeDocument/2006/relationships" xmlns:m="http://schemas.openxmlformats.org/officeDocument/2006/math" xmlns:v="urn:schemas-microsoft-com:vml" xmlns:wp14="http://schemas.microsoft.com/office/word/2010/wordprocessingDrawing" xmlns:wp="http://schemas.openxmlformats.org/drawingml/2006/wordprocessingDrawing" xmlns:w10="urn:schemas-microsoft-com:office:word" xmlns:w="http://schemas.openxmlformats.org/wordprocessingml/2006/main" xmlns:w14="http://schemas.microsoft.com/office/word/2010/wordml" xmlns:w15="http://schemas.microsoft.com/office/word/2012/wordml" xmlns:w16cex="http://schemas.microsoft.com/office/word/2018/wordml/cex" xmlns:w16cid="http://schemas.microsoft.com/office/word/2016/wordml/cid" xmlns:w16="http://schemas.microsoft.com/office/word/2018/wordml" xmlns:w16du="http://schemas.microsoft.com/office/word/2023/wordml/word16du" xmlns:w16sdtdh="http://schemas.microsoft.com/office/word/2020/wordml/sdtdatahash" xmlns:w16se="http://schemas.microsoft.com/office/word/2015/wordml/symex" xmlns:wpg="http://schemas.microsoft.com/office/word/2010/wordprocessingGroup" xmlns:wpi="http://schemas.microsoft.com/office/word/2010/wordprocessingInk" xmlns:wne="http://schemas.microsoft.com/office/word/2006/wordml" xmlns:wps="http://schemas.microsoft.com/office/word/2010/wordprocessingShape" mc:Ignorable="w14 w15 w16se w16cid w16 w16cex w16sdtdh wp14">
+<w:document xmlns:wpc="http://schemas.microsoft.com/office/word/2010/wordprocessingCanvas" xmlns:cx="http://schemas.microsoft.com/office/drawing/2014/chartex" xmlns:cx1="http://schemas.microsoft.com/office/drawing/2015/9/8/chartex" xmlns:cx2="http://schemas.microsoft.com/office/drawing/2015/10/21/chartex" xmlns:cx3="http://schemas.microsoft.com/office/drawing/2016/5/9/chartex" xmlns:cx4="http://schemas.microsoft.com/office/drawing/2016/5/10/chartex" xmlns:cx5="http://schemas.microsoft.com/office/drawing/2016/5/11/chartex" xmlns:cx6="http://schemas.microsoft.com/office/drawing/2016/5/12/chartex" xmlns:cx7="http://schemas.microsoft.com/office/drawing/2016/5/13/chartex" xmlns:cx8="http://schemas.microsoft.com/office/drawing/2016/5/14/chartex" xmlns:mc="http://schemas.openxmlformats.org/markup-compatibility/2006" xmlns:aink="http://schemas.microsoft.com/office/drawing/2016/ink" xmlns:am3d="http://schemas.microsoft.com/office/drawing/2017/model3d" xmlns:o="urn:schemas-microsoft-com:office:office" xmlns:oel="http://schemas.microsoft.com/office/2019/extlst" xmlns:r="http://schemas.openxmlformats.org/officeDocument/2006/relationships" xmlns:m="http://schemas.openxmlformats.org/officeDocument/2006/math" xmlns:v="urn:schemas-microsoft-com:vml" xmlns:wp14="http://schemas.microsoft.com/office/word/2010/wordprocessingDrawing" xmlns:wp="http://schemas.openxmlformats.org/drawingml/2006/wordprocessingDrawing" xmlns:w10="urn:schemas-microsoft-com:office:word" xmlns:w="http://schemas.openxmlformats.org/wordprocessingml/2006/main" xmlns:w14="http://schemas.microsoft.com/office/word/2010/wordml" xmlns:w15="http://schemas.microsoft.com/office/word/2012/wordml" xmlns:w16cex="http://schemas.microsoft.com/office/word/2018/wordml/cex" xmlns:w16cid="http://schemas.microsoft.com/office/word/2016/wordml/cid" xmlns:w16="http://schemas.microsoft.com/office/word/2018/wordml" xmlns:w16sdtdh="http://schemas.microsoft.com/office/word/2020/wordml/sdtdatahash" xmlns:w16se="http://schemas.microsoft.com/office/word/2015/wordml/symex" xmlns:wpg="http://schemas.microsoft.com/office/word/2010/wordprocessingGroup" xmlns:wpi="http://schemas.microsoft.com/office/word/2010/wordprocessingInk" xmlns:wne="http://schemas.microsoft.com/office/word/2006/wordml" xmlns:wps="http://schemas.microsoft.com/office/word/2010/wordprocessingShape" mc:Ignorable="w14 w15 w16se w16cid w16 w16cex w16sdtdh wp14">
   <w:body>
     <w:p>
       <w:pPr>
@@ -614,194 +614,6 @@
     </w:p>
     <w:p>
       <w:pPr>
-        <w:pStyle w:val="Heading1"/>
-        <w:rPr>
-          <w:rStyle w:val="Shade"/>
-        </w:rPr>
-      </w:pPr>
-      <w:sdt>
-        <w:sdtPr>
-          <w:rPr>
-            <w:rStyle w:val="Shade"/>
-          </w:rPr>
-          <w:id w:val="159597072"/>
-          <w:placeholder>
-            <w:docPart w:val="D7060DD4BD9C46ED97D8912A728D3BEE"/>
-          </w:placeholder>
-          <w:temporary/>
-          <w:showingPlcHdr/>
-          <w15:appearance w15:val="hidden"/>
-        </w:sdtPr>
-        <w:sdtContent>
-          <w:r>
-            <w:rPr>
-              <w:rStyle w:val="Shade"/>
-            </w:rPr>
-            <w:t>Activities</w:t>
-          </w:r>
-        </w:sdtContent>
-      </w:sdt>
-    </w:p>
-    <w:p>
-      <w:sdt>
-        <w:sdtPr>
-          <w:id w:val="3955150"/>
-          <w:placeholder>
-            <w:docPart w:val="F487A6BFE0964B798F80BB8B877D4B0C"/>
-          </w:placeholder>
-          <w:temporary/>
-          <w:showingPlcHdr/>
-          <w15:appearance w15:val="hidden"/>
-        </w:sdtPr>
-        <w:sdtContent>
-          <w:r>
-            <w:t>Literature</w:t>
-          </w:r>
-        </w:sdtContent>
-      </w:sdt>
-      <w:r>
-        <w:t xml:space="preserve"> </w:t>
-      </w:r>
-      <w:r>
-        <w:rPr>
-          <w:color w:val="E7C8D3" w:themeColor="accent4" w:themeShade="E6"/>
-        </w:rPr>
-        <w:t>•</w:t>
-      </w:r>
-      <w:r>
-        <w:t xml:space="preserve"> </w:t>
-      </w:r>
-      <w:sdt>
-        <w:sdtPr>
-          <w:id w:val="-2981063"/>
-          <w:placeholder>
-            <w:docPart w:val="272650B8BA7D4EBD9DEBAAC3F248E37B"/>
-          </w:placeholder>
-          <w:temporary/>
-          <w:showingPlcHdr/>
-          <w15:appearance w15:val="hidden"/>
-        </w:sdtPr>
-        <w:sdtContent>
-          <w:r>
-            <w:t>Environmental conservation</w:t>
-          </w:r>
-        </w:sdtContent>
-      </w:sdt>
-      <w:r>
-        <w:t xml:space="preserve"> </w:t>
-      </w:r>
-      <w:r>
-        <w:rPr>
-          <w:color w:val="E7C8D3" w:themeColor="accent4" w:themeShade="E6"/>
-        </w:rPr>
-        <w:t>•</w:t>
-      </w:r>
-      <w:r>
-        <w:t xml:space="preserve"> </w:t>
-      </w:r>
-      <w:sdt>
-        <w:sdtPr>
-          <w:id w:val="1070928974"/>
-          <w:placeholder>
-            <w:docPart w:val="440858DA2AFB45A989BD730A321F0434"/>
-          </w:placeholder>
-          <w:temporary/>
-          <w:showingPlcHdr/>
-          <w15:appearance w15:val="hidden"/>
-        </w:sdtPr>
-        <w:sdtContent>
-          <w:r>
-            <w:t>Art</w:t>
-          </w:r>
-        </w:sdtContent>
-      </w:sdt>
-      <w:r>
-        <w:t xml:space="preserve"> </w:t>
-      </w:r>
-      <w:r>
-        <w:rPr>
-          <w:color w:val="E7C8D3" w:themeColor="accent4" w:themeShade="E6"/>
-        </w:rPr>
-        <w:t>•</w:t>
-      </w:r>
-      <w:r>
-        <w:t xml:space="preserve"> </w:t>
-      </w:r>
-      <w:sdt>
-        <w:sdtPr>
-          <w:id w:val="-499500538"/>
-          <w:placeholder>
-            <w:docPart w:val="2D8DB2258A1A48EC8C3F3BBEA4FC0858"/>
-          </w:placeholder>
-          <w:temporary/>
-          <w:showingPlcHdr/>
-          <w15:appearance w15:val="hidden"/>
-        </w:sdtPr>
-        <w:sdtContent>
-          <w:r>
-            <w:t>Yoga</w:t>
-          </w:r>
-        </w:sdtContent>
-      </w:sdt>
-      <w:r>
-        <w:t xml:space="preserve"> </w:t>
-      </w:r>
-      <w:r>
-        <w:rPr>
-          <w:color w:val="E7C8D3" w:themeColor="accent4" w:themeShade="E6"/>
-        </w:rPr>
-        <w:t>•</w:t>
-      </w:r>
-      <w:r>
-        <w:t xml:space="preserve"> </w:t>
-      </w:r>
-      <w:sdt>
-        <w:sdtPr>
-          <w:id w:val="-764617024"/>
-          <w:placeholder>
-            <w:docPart w:val="2A29A12B989748FFBC03A2D94C76ED55"/>
-          </w:placeholder>
-          <w:temporary/>
-          <w:showingPlcHdr/>
-          <w15:appearance w15:val="hidden"/>
-        </w:sdtPr>
-        <w:sdtContent>
-          <w:r>
-            <w:t>Skiing</w:t>
-          </w:r>
-        </w:sdtContent>
-      </w:sdt>
-      <w:r>
-        <w:t xml:space="preserve"> </w:t>
-      </w:r>
-      <w:r>
-        <w:rPr>
-          <w:color w:val="E7C8D3" w:themeColor="accent4" w:themeShade="E6"/>
-        </w:rPr>
-        <w:t>•</w:t>
-      </w:r>
-      <w:r>
-        <w:t xml:space="preserve"> </w:t>
-      </w:r>
-      <w:sdt>
-        <w:sdtPr>
-          <w:id w:val="1379508690"/>
-          <w:placeholder>
-            <w:docPart w:val="B35E8A0640814F059F86D1E2FA8FC49E"/>
-          </w:placeholder>
-          <w:temporary/>
-          <w:showingPlcHdr/>
-          <w15:appearance w15:val="hidden"/>
-        </w:sdtPr>
-        <w:sdtContent>
-          <w:r>
-            <w:t>Travel</w:t>
-          </w:r>
-        </w:sdtContent>
-      </w:sdt>
-    </w:p>
-    <w:p>
-      <w:pPr>
         <w:rPr>
           <w:sz w:val="14"/>
         </w:rPr>
@@ -820,7 +632,7 @@
 </file>
 
 <file path=word/endnotes.xml><?xml version="1.0" encoding="utf-8"?>
-<w:endnotes xmlns:wpc="http://schemas.microsoft.com/office/word/2010/wordprocessingCanvas" xmlns:cx="http://schemas.microsoft.com/office/drawing/2014/chartex" xmlns:cx1="http://schemas.microsoft.com/office/drawing/2015/9/8/chartex" xmlns:cx2="http://schemas.microsoft.com/office/drawing/2015/10/21/chartex" xmlns:cx3="http://schemas.microsoft.com/office/drawing/2016/5/9/chartex" xmlns:cx4="http://schemas.microsoft.com/office/drawing/2016/5/10/chartex" xmlns:cx5="http://schemas.microsoft.com/office/drawing/2016/5/11/chartex" xmlns:cx6="http://schemas.microsoft.com/office/drawing/2016/5/12/chartex" xmlns:cx7="http://schemas.microsoft.com/office/drawing/2016/5/13/chartex" xmlns:cx8="http://schemas.microsoft.com/office/drawing/2016/5/14/chartex" xmlns:mc="http://schemas.openxmlformats.org/markup-compatibility/2006" xmlns:aink="http://schemas.microsoft.com/office/drawing/2016/ink" xmlns:am3d="http://schemas.microsoft.com/office/drawing/2017/model3d" xmlns:o="urn:schemas-microsoft-com:office:office" xmlns:oel="http://schemas.microsoft.com/office/2019/extlst" xmlns:r="http://schemas.openxmlformats.org/officeDocument/2006/relationships" xmlns:m="http://schemas.openxmlformats.org/officeDocument/2006/math" xmlns:v="urn:schemas-microsoft-com:vml" xmlns:wp14="http://schemas.microsoft.com/office/word/2010/wordprocessingDrawing" xmlns:wp="http://schemas.openxmlformats.org/drawingml/2006/wordprocessingDrawing" xmlns:w10="urn:schemas-microsoft-com:office:word" xmlns:w="http://schemas.openxmlformats.org/wordprocessingml/2006/main" xmlns:w14="http://schemas.microsoft.com/office/word/2010/wordml" xmlns:w15="http://schemas.microsoft.com/office/word/2012/wordml" xmlns:w16cex="http://schemas.microsoft.com/office/word/2018/wordml/cex" xmlns:w16cid="http://schemas.microsoft.com/office/word/2016/wordml/cid" xmlns:w16="http://schemas.microsoft.com/office/word/2018/wordml" xmlns:w16du="http://schemas.microsoft.com/office/word/2023/wordml/word16du" xmlns:w16sdtdh="http://schemas.microsoft.com/office/word/2020/wordml/sdtdatahash" xmlns:w16se="http://schemas.microsoft.com/office/word/2015/wordml/symex" xmlns:wpg="http://schemas.microsoft.com/office/word/2010/wordprocessingGroup" xmlns:wpi="http://schemas.microsoft.com/office/word/2010/wordprocessingInk" xmlns:wne="http://schemas.microsoft.com/office/word/2006/wordml" xmlns:wps="http://schemas.microsoft.com/office/word/2010/wordprocessingShape" mc:Ignorable="w14 w15 w16se w16cid w16 w16cex w16sdtdh wp14">
+<w:endnotes xmlns:wpc="http://schemas.microsoft.com/office/word/2010/wordprocessingCanvas" xmlns:cx="http://schemas.microsoft.com/office/drawing/2014/chartex" xmlns:cx1="http://schemas.microsoft.com/office/drawing/2015/9/8/chartex" xmlns:cx2="http://schemas.microsoft.com/office/drawing/2015/10/21/chartex" xmlns:cx3="http://schemas.microsoft.com/office/drawing/2016/5/9/chartex" xmlns:cx4="http://schemas.microsoft.com/office/drawing/2016/5/10/chartex" xmlns:cx5="http://schemas.microsoft.com/office/drawing/2016/5/11/chartex" xmlns:cx6="http://schemas.microsoft.com/office/drawing/2016/5/12/chartex" xmlns:cx7="http://schemas.microsoft.com/office/drawing/2016/5/13/chartex" xmlns:cx8="http://schemas.microsoft.com/office/drawing/2016/5/14/chartex" xmlns:mc="http://schemas.openxmlformats.org/markup-compatibility/2006" xmlns:aink="http://schemas.microsoft.com/office/drawing/2016/ink" xmlns:am3d="http://schemas.microsoft.com/office/drawing/2017/model3d" xmlns:o="urn:schemas-microsoft-com:office:office" xmlns:oel="http://schemas.microsoft.com/office/2019/extlst" xmlns:r="http://schemas.openxmlformats.org/officeDocument/2006/relationships" xmlns:m="http://schemas.openxmlformats.org/officeDocument/2006/math" xmlns:v="urn:schemas-microsoft-com:vml" xmlns:wp14="http://schemas.microsoft.com/office/word/2010/wordprocessingDrawing" xmlns:wp="http://schemas.openxmlformats.org/drawingml/2006/wordprocessingDrawing" xmlns:w10="urn:schemas-microsoft-com:office:word" xmlns:w="http://schemas.openxmlformats.org/wordprocessingml/2006/main" xmlns:w14="http://schemas.microsoft.com/office/word/2010/wordml" xmlns:w15="http://schemas.microsoft.com/office/word/2012/wordml" xmlns:w16cex="http://schemas.microsoft.com/office/word/2018/wordml/cex" xmlns:w16cid="http://schemas.microsoft.com/office/word/2016/wordml/cid" xmlns:w16="http://schemas.microsoft.com/office/word/2018/wordml" xmlns:w16sdtdh="http://schemas.microsoft.com/office/word/2020/wordml/sdtdatahash" xmlns:w16se="http://schemas.microsoft.com/office/word/2015/wordml/symex" xmlns:wpg="http://schemas.microsoft.com/office/word/2010/wordprocessingGroup" xmlns:wpi="http://schemas.microsoft.com/office/word/2010/wordprocessingInk" xmlns:wne="http://schemas.microsoft.com/office/word/2006/wordml" xmlns:wps="http://schemas.microsoft.com/office/word/2010/wordprocessingShape" mc:Ignorable="w14 w15 w16se w16cid w16 w16cex w16sdtdh wp14">
   <w:endnote w:type="separator" w:id="-1">
     <w:p>
       <w:r>
@@ -844,68 +656,8 @@
 </w:endnotes>
 </file>
 
-<file path=word/fontTable2.xml><?xml version="1.0" encoding="utf-8"?>
-<w:fonts xmlns:mc="http://schemas.openxmlformats.org/markup-compatibility/2006" xmlns:r="http://schemas.openxmlformats.org/officeDocument/2006/relationships" xmlns:w="http://schemas.openxmlformats.org/wordprocessingml/2006/main" xmlns:w14="http://schemas.microsoft.com/office/word/2010/wordml" xmlns:w15="http://schemas.microsoft.com/office/word/2012/wordml" xmlns:w16cex="http://schemas.microsoft.com/office/word/2018/wordml/cex" xmlns:w16cid="http://schemas.microsoft.com/office/word/2016/wordml/cid" xmlns:w16="http://schemas.microsoft.com/office/word/2018/wordml" xmlns:w16sdtdh="http://schemas.microsoft.com/office/word/2020/wordml/sdtdatahash" xmlns:w16se="http://schemas.microsoft.com/office/word/2015/wordml/symex" mc:Ignorable="w14 w15 w16se w16cid w16 w16cex w16sdtdh">
-  <w:font w:name="Symbol">
-    <w:panose1 w:val="05050102010706020507"/>
-    <w:charset w:val="02"/>
-    <w:family w:val="roman"/>
-    <w:pitch w:val="variable"/>
-    <w:sig w:usb0="00000000" w:usb1="10000000" w:usb2="00000000" w:usb3="00000000" w:csb0="80000000" w:csb1="00000000"/>
-  </w:font>
-  <w:font w:name="Times New Roman">
-    <w:panose1 w:val="02020603050405020304"/>
-    <w:charset w:val="00"/>
-    <w:family w:val="roman"/>
-    <w:pitch w:val="variable"/>
-    <w:sig w:usb0="E0002EFF" w:usb1="C000785B" w:usb2="00000009" w:usb3="00000000" w:csb0="000001FF" w:csb1="00000000"/>
-  </w:font>
-  <w:font w:name="Courier New">
-    <w:panose1 w:val="02070309020205020404"/>
-    <w:charset w:val="00"/>
-    <w:family w:val="modern"/>
-    <w:pitch w:val="fixed"/>
-    <w:sig w:usb0="E0002EFF" w:usb1="C0007843" w:usb2="00000009" w:usb3="00000000" w:csb0="000001FF" w:csb1="00000000"/>
-  </w:font>
-  <w:font w:name="Wingdings">
-    <w:panose1 w:val="05000000000000000000"/>
-    <w:charset w:val="02"/>
-    <w:family w:val="auto"/>
-    <w:pitch w:val="variable"/>
-    <w:sig w:usb0="00000000" w:usb1="10000000" w:usb2="00000000" w:usb3="00000000" w:csb0="80000000" w:csb1="00000000"/>
-  </w:font>
-  <w:font w:name="Calibri">
-    <w:panose1 w:val="020F0502020204030204"/>
-    <w:charset w:val="00"/>
-    <w:family w:val="swiss"/>
-    <w:pitch w:val="variable"/>
-    <w:sig w:usb0="E4002EFF" w:usb1="C000247B" w:usb2="00000009" w:usb3="00000000" w:csb0="000001FF" w:csb1="00000000"/>
-  </w:font>
-  <w:font w:name="Speak Pro">
-    <w:charset w:val="00"/>
-    <w:family w:val="swiss"/>
-    <w:pitch w:val="variable"/>
-    <w:sig w:usb0="8000002F" w:usb1="0000000A" w:usb2="00000000" w:usb3="00000000" w:csb0="00000001" w:csb1="00000000"/>
-  </w:font>
-  <w:font w:name="Segoe UI">
-    <w:panose1 w:val="020B0502040204020203"/>
-    <w:charset w:val="00"/>
-    <w:family w:val="swiss"/>
-    <w:pitch w:val="variable"/>
-    <w:sig w:usb0="E4002EFF" w:usb1="C000E47F" w:usb2="00000009" w:usb3="00000000" w:csb0="000001FF" w:csb1="00000000"/>
-  </w:font>
-  <w:font w:name="Consolas">
-    <w:panose1 w:val="020B0609020204030204"/>
-    <w:charset w:val="00"/>
-    <w:family w:val="modern"/>
-    <w:pitch w:val="fixed"/>
-    <w:sig w:usb0="E00006FF" w:usb1="0000FCFF" w:usb2="00000001" w:usb3="00000000" w:csb0="0000019F" w:csb1="00000000"/>
-  </w:font>
-</w:fonts>
-</file>
-
 <file path=word/footnotes.xml><?xml version="1.0" encoding="utf-8"?>
-<w:footnotes xmlns:wpc="http://schemas.microsoft.com/office/word/2010/wordprocessingCanvas" xmlns:cx="http://schemas.microsoft.com/office/drawing/2014/chartex" xmlns:cx1="http://schemas.microsoft.com/office/drawing/2015/9/8/chartex" xmlns:cx2="http://schemas.microsoft.com/office/drawing/2015/10/21/chartex" xmlns:cx3="http://schemas.microsoft.com/office/drawing/2016/5/9/chartex" xmlns:cx4="http://schemas.microsoft.com/office/drawing/2016/5/10/chartex" xmlns:cx5="http://schemas.microsoft.com/office/drawing/2016/5/11/chartex" xmlns:cx6="http://schemas.microsoft.com/office/drawing/2016/5/12/chartex" xmlns:cx7="http://schemas.microsoft.com/office/drawing/2016/5/13/chartex" xmlns:cx8="http://schemas.microsoft.com/office/drawing/2016/5/14/chartex" xmlns:mc="http://schemas.openxmlformats.org/markup-compatibility/2006" xmlns:aink="http://schemas.microsoft.com/office/drawing/2016/ink" xmlns:am3d="http://schemas.microsoft.com/office/drawing/2017/model3d" xmlns:o="urn:schemas-microsoft-com:office:office" xmlns:oel="http://schemas.microsoft.com/office/2019/extlst" xmlns:r="http://schemas.openxmlformats.org/officeDocument/2006/relationships" xmlns:m="http://schemas.openxmlformats.org/officeDocument/2006/math" xmlns:v="urn:schemas-microsoft-com:vml" xmlns:wp14="http://schemas.microsoft.com/office/word/2010/wordprocessingDrawing" xmlns:wp="http://schemas.openxmlformats.org/drawingml/2006/wordprocessingDrawing" xmlns:w10="urn:schemas-microsoft-com:office:word" xmlns:w="http://schemas.openxmlformats.org/wordprocessingml/2006/main" xmlns:w14="http://schemas.microsoft.com/office/word/2010/wordml" xmlns:w15="http://schemas.microsoft.com/office/word/2012/wordml" xmlns:w16cex="http://schemas.microsoft.com/office/word/2018/wordml/cex" xmlns:w16cid="http://schemas.microsoft.com/office/word/2016/wordml/cid" xmlns:w16="http://schemas.microsoft.com/office/word/2018/wordml" xmlns:w16du="http://schemas.microsoft.com/office/word/2023/wordml/word16du" xmlns:w16sdtdh="http://schemas.microsoft.com/office/word/2020/wordml/sdtdatahash" xmlns:w16se="http://schemas.microsoft.com/office/word/2015/wordml/symex" xmlns:wpg="http://schemas.microsoft.com/office/word/2010/wordprocessingGroup" xmlns:wpi="http://schemas.microsoft.com/office/word/2010/wordprocessingInk" xmlns:wne="http://schemas.microsoft.com/office/word/2006/wordml" xmlns:wps="http://schemas.microsoft.com/office/word/2010/wordprocessingShape" mc:Ignorable="w14 w15 w16se w16cid w16 w16cex w16sdtdh wp14">
+<w:footnotes xmlns:wpc="http://schemas.microsoft.com/office/word/2010/wordprocessingCanvas" xmlns:cx="http://schemas.microsoft.com/office/drawing/2014/chartex" xmlns:cx1="http://schemas.microsoft.com/office/drawing/2015/9/8/chartex" xmlns:cx2="http://schemas.microsoft.com/office/drawing/2015/10/21/chartex" xmlns:cx3="http://schemas.microsoft.com/office/drawing/2016/5/9/chartex" xmlns:cx4="http://schemas.microsoft.com/office/drawing/2016/5/10/chartex" xmlns:cx5="http://schemas.microsoft.com/office/drawing/2016/5/11/chartex" xmlns:cx6="http://schemas.microsoft.com/office/drawing/2016/5/12/chartex" xmlns:cx7="http://schemas.microsoft.com/office/drawing/2016/5/13/chartex" xmlns:cx8="http://schemas.microsoft.com/office/drawing/2016/5/14/chartex" xmlns:mc="http://schemas.openxmlformats.org/markup-compatibility/2006" xmlns:aink="http://schemas.microsoft.com/office/drawing/2016/ink" xmlns:am3d="http://schemas.microsoft.com/office/drawing/2017/model3d" xmlns:o="urn:schemas-microsoft-com:office:office" xmlns:oel="http://schemas.microsoft.com/office/2019/extlst" xmlns:r="http://schemas.openxmlformats.org/officeDocument/2006/relationships" xmlns:m="http://schemas.openxmlformats.org/officeDocument/2006/math" xmlns:v="urn:schemas-microsoft-com:vml" xmlns:wp14="http://schemas.microsoft.com/office/word/2010/wordprocessingDrawing" xmlns:wp="http://schemas.openxmlformats.org/drawingml/2006/wordprocessingDrawing" xmlns:w10="urn:schemas-microsoft-com:office:word" xmlns:w="http://schemas.openxmlformats.org/wordprocessingml/2006/main" xmlns:w14="http://schemas.microsoft.com/office/word/2010/wordml" xmlns:w15="http://schemas.microsoft.com/office/word/2012/wordml" xmlns:w16cex="http://schemas.microsoft.com/office/word/2018/wordml/cex" xmlns:w16cid="http://schemas.microsoft.com/office/word/2016/wordml/cid" xmlns:w16="http://schemas.microsoft.com/office/word/2018/wordml" xmlns:w16sdtdh="http://schemas.microsoft.com/office/word/2020/wordml/sdtdatahash" xmlns:w16se="http://schemas.microsoft.com/office/word/2015/wordml/symex" xmlns:wpg="http://schemas.microsoft.com/office/word/2010/wordprocessingGroup" xmlns:wpi="http://schemas.microsoft.com/office/word/2010/wordprocessingInk" xmlns:wne="http://schemas.microsoft.com/office/word/2006/wordml" xmlns:wps="http://schemas.microsoft.com/office/word/2010/wordprocessingShape" mc:Ignorable="w14 w15 w16se w16cid w16 w16cex w16sdtdh wp14">
   <w:footnote w:type="separator" w:id="-1">
     <w:p>
       <w:r>
@@ -930,7 +682,7 @@
 </file>
 
 <file path=word/numbering.xml><?xml version="1.0" encoding="utf-8"?>
-<w:numbering xmlns:wpc="http://schemas.microsoft.com/office/word/2010/wordprocessingCanvas" xmlns:cx="http://schemas.microsoft.com/office/drawing/2014/chartex" xmlns:cx1="http://schemas.microsoft.com/office/drawing/2015/9/8/chartex" xmlns:cx2="http://schemas.microsoft.com/office/drawing/2015/10/21/chartex" xmlns:cx3="http://schemas.microsoft.com/office/drawing/2016/5/9/chartex" xmlns:cx4="http://schemas.microsoft.com/office/drawing/2016/5/10/chartex" xmlns:cx5="http://schemas.microsoft.com/office/drawing/2016/5/11/chartex" xmlns:cx6="http://schemas.microsoft.com/office/drawing/2016/5/12/chartex" xmlns:cx7="http://schemas.microsoft.com/office/drawing/2016/5/13/chartex" xmlns:cx8="http://schemas.microsoft.com/office/drawing/2016/5/14/chartex" xmlns:mc="http://schemas.openxmlformats.org/markup-compatibility/2006" xmlns:aink="http://schemas.microsoft.com/office/drawing/2016/ink" xmlns:am3d="http://schemas.microsoft.com/office/drawing/2017/model3d" xmlns:o="urn:schemas-microsoft-com:office:office" xmlns:oel="http://schemas.microsoft.com/office/2019/extlst" xmlns:r="http://schemas.openxmlformats.org/officeDocument/2006/relationships" xmlns:m="http://schemas.openxmlformats.org/officeDocument/2006/math" xmlns:v="urn:schemas-microsoft-com:vml" xmlns:wp14="http://schemas.microsoft.com/office/word/2010/wordprocessingDrawing" xmlns:wp="http://schemas.openxmlformats.org/drawingml/2006/wordprocessingDrawing" xmlns:w10="urn:schemas-microsoft-com:office:word" xmlns:w="http://schemas.openxmlformats.org/wordprocessingml/2006/main" xmlns:w14="http://schemas.microsoft.com/office/word/2010/wordml" xmlns:w15="http://schemas.microsoft.com/office/word/2012/wordml" xmlns:w16cex="http://schemas.microsoft.com/office/word/2018/wordml/cex" xmlns:w16cid="http://schemas.microsoft.com/office/word/2016/wordml/cid" xmlns:w16="http://schemas.microsoft.com/office/word/2018/wordml" xmlns:w16du="http://schemas.microsoft.com/office/word/2023/wordml/word16du" xmlns:w16sdtdh="http://schemas.microsoft.com/office/word/2020/wordml/sdtdatahash" xmlns:w16se="http://schemas.microsoft.com/office/word/2015/wordml/symex" xmlns:wpg="http://schemas.microsoft.com/office/word/2010/wordprocessingGroup" xmlns:wpi="http://schemas.microsoft.com/office/word/2010/wordprocessingInk" xmlns:wne="http://schemas.microsoft.com/office/word/2006/wordml" xmlns:wps="http://schemas.microsoft.com/office/word/2010/wordprocessingShape" mc:Ignorable="w14 w15 w16se w16cid w16 w16cex w16sdtdh wp14">
+<w:numbering xmlns:wpc="http://schemas.microsoft.com/office/word/2010/wordprocessingCanvas" xmlns:cx="http://schemas.microsoft.com/office/drawing/2014/chartex" xmlns:cx1="http://schemas.microsoft.com/office/drawing/2015/9/8/chartex" xmlns:cx2="http://schemas.microsoft.com/office/drawing/2015/10/21/chartex" xmlns:cx3="http://schemas.microsoft.com/office/drawing/2016/5/9/chartex" xmlns:cx4="http://schemas.microsoft.com/office/drawing/2016/5/10/chartex" xmlns:cx5="http://schemas.microsoft.com/office/drawing/2016/5/11/chartex" xmlns:cx6="http://schemas.microsoft.com/office/drawing/2016/5/12/chartex" xmlns:cx7="http://schemas.microsoft.com/office/drawing/2016/5/13/chartex" xmlns:cx8="http://schemas.microsoft.com/office/drawing/2016/5/14/chartex" xmlns:mc="http://schemas.openxmlformats.org/markup-compatibility/2006" xmlns:aink="http://schemas.microsoft.com/office/drawing/2016/ink" xmlns:am3d="http://schemas.microsoft.com/office/drawing/2017/model3d" xmlns:o="urn:schemas-microsoft-com:office:office" xmlns:oel="http://schemas.microsoft.com/office/2019/extlst" xmlns:r="http://schemas.openxmlformats.org/officeDocument/2006/relationships" xmlns:m="http://schemas.openxmlformats.org/officeDocument/2006/math" xmlns:v="urn:schemas-microsoft-com:vml" xmlns:wp14="http://schemas.microsoft.com/office/word/2010/wordprocessingDrawing" xmlns:wp="http://schemas.openxmlformats.org/drawingml/2006/wordprocessingDrawing" xmlns:w10="urn:schemas-microsoft-com:office:word" xmlns:w="http://schemas.openxmlformats.org/wordprocessingml/2006/main" xmlns:w14="http://schemas.microsoft.com/office/word/2010/wordml" xmlns:w15="http://schemas.microsoft.com/office/word/2012/wordml" xmlns:w16cex="http://schemas.microsoft.com/office/word/2018/wordml/cex" xmlns:w16cid="http://schemas.microsoft.com/office/word/2016/wordml/cid" xmlns:w16="http://schemas.microsoft.com/office/word/2018/wordml" xmlns:w16sdtdh="http://schemas.microsoft.com/office/word/2020/wordml/sdtdatahash" xmlns:w16se="http://schemas.microsoft.com/office/word/2015/wordml/symex" xmlns:wpg="http://schemas.microsoft.com/office/word/2010/wordprocessingGroup" xmlns:wpi="http://schemas.microsoft.com/office/word/2010/wordprocessingInk" xmlns:wne="http://schemas.microsoft.com/office/word/2006/wordml" xmlns:wps="http://schemas.microsoft.com/office/word/2010/wordprocessingShape" mc:Ignorable="w14 w15 w16se w16cid w16 w16cex w16sdtdh wp14">
   <w:abstractNum w:abstractNumId="0" w15:restartNumberingAfterBreak="0">
     <w:nsid w:val="FFFFFF7C"/>
     <w:multiLevelType w:val="singleLevel"/>
@@ -1383,7 +1135,7 @@
 </w:numbering>
 </file>
 
-<file path=word/styles2.xml><?xml version="1.0" encoding="utf-8"?>
+<file path=word/styles.xml><?xml version="1.0" encoding="utf-8"?>
 <w:styles xmlns:mc="http://schemas.openxmlformats.org/markup-compatibility/2006" xmlns:r="http://schemas.openxmlformats.org/officeDocument/2006/relationships" xmlns:w="http://schemas.openxmlformats.org/wordprocessingml/2006/main" xmlns:w14="http://schemas.microsoft.com/office/word/2010/wordml" xmlns:w15="http://schemas.microsoft.com/office/word/2012/wordml" xmlns:w16cex="http://schemas.microsoft.com/office/word/2018/wordml/cex" xmlns:w16cid="http://schemas.microsoft.com/office/word/2016/wordml/cid" xmlns:w16="http://schemas.microsoft.com/office/word/2018/wordml" xmlns:w16sdtdh="http://schemas.microsoft.com/office/word/2020/wordml/sdtdatahash" xmlns:w16se="http://schemas.microsoft.com/office/word/2015/wordml/symex" mc:Ignorable="w14 w15 w16se w16cid w16 w16cex w16sdtdh">
   <w:docDefaults>
     <w:rPrDefault>
@@ -1974,6 +1726,7 @@
   <w:style w:type="character" w:default="1" w:styleId="DefaultParagraphFont">
     <w:name w:val="Default Paragraph Font"/>
     <w:uiPriority w:val="1"/>
+    <w:semiHidden/>
     <w:unhideWhenUsed/>
   </w:style>
   <w:style w:type="table" w:default="1" w:styleId="TableNormal">
@@ -2899,7 +2652,7 @@
       <w:sz w:val="20"/>
     </w:rPr>
   </w:style>
-  <w:style w:type="table" w:styleId="ColorfulGrid">
+  <w:style w:type="table" w:styleId="ColourfulGrid">
     <w:name w:val="Colorful Grid"/>
     <w:basedOn w:val="TableNormal"/>
     <w:uiPriority w:val="73"/>
@@ -2974,7 +2727,7 @@
       </w:tcPr>
     </w:tblStylePr>
   </w:style>
-  <w:style w:type="table" w:styleId="ColorfulGrid-Accent1">
+  <w:style w:type="table" w:styleId="ColourfulGridAccent1">
     <w:name w:val="Colorful Grid Accent 1"/>
     <w:basedOn w:val="TableNormal"/>
     <w:uiPriority w:val="73"/>
@@ -3049,7 +2802,7 @@
       </w:tcPr>
     </w:tblStylePr>
   </w:style>
-  <w:style w:type="table" w:styleId="ColorfulGrid-Accent2">
+  <w:style w:type="table" w:styleId="ColourfulGridAccent2">
     <w:name w:val="Colorful Grid Accent 2"/>
     <w:basedOn w:val="TableNormal"/>
     <w:uiPriority w:val="73"/>
@@ -3124,7 +2877,7 @@
       </w:tcPr>
     </w:tblStylePr>
   </w:style>
-  <w:style w:type="table" w:styleId="ColorfulGrid-Accent3">
+  <w:style w:type="table" w:styleId="ColourfulGridAccent3">
     <w:name w:val="Colorful Grid Accent 3"/>
     <w:basedOn w:val="TableNormal"/>
     <w:uiPriority w:val="73"/>
@@ -3199,7 +2952,7 @@
       </w:tcPr>
     </w:tblStylePr>
   </w:style>
-  <w:style w:type="table" w:styleId="ColorfulGrid-Accent4">
+  <w:style w:type="table" w:styleId="ColourfulGridAccent4">
     <w:name w:val="Colorful Grid Accent 4"/>
     <w:basedOn w:val="TableNormal"/>
     <w:uiPriority w:val="73"/>
@@ -3274,7 +3027,7 @@
       </w:tcPr>
     </w:tblStylePr>
   </w:style>
-  <w:style w:type="table" w:styleId="ColorfulGrid-Accent5">
+  <w:style w:type="table" w:styleId="ColourfulGridAccent5">
     <w:name w:val="Colorful Grid Accent 5"/>
     <w:basedOn w:val="TableNormal"/>
     <w:uiPriority w:val="73"/>
@@ -3349,7 +3102,7 @@
       </w:tcPr>
     </w:tblStylePr>
   </w:style>
-  <w:style w:type="table" w:styleId="ColorfulGrid-Accent6">
+  <w:style w:type="table" w:styleId="ColourfulGridAccent6">
     <w:name w:val="Colorful Grid Accent 6"/>
     <w:basedOn w:val="TableNormal"/>
     <w:uiPriority w:val="73"/>
@@ -3424,7 +3177,7 @@
       </w:tcPr>
     </w:tblStylePr>
   </w:style>
-  <w:style w:type="table" w:styleId="ColorfulList">
+  <w:style w:type="table" w:styleId="ColourfulList">
     <w:name w:val="Colorful List"/>
     <w:basedOn w:val="TableNormal"/>
     <w:uiPriority w:val="72"/>
@@ -3505,7 +3258,7 @@
       </w:tcPr>
     </w:tblStylePr>
   </w:style>
-  <w:style w:type="table" w:styleId="ColorfulList-Accent1">
+  <w:style w:type="table" w:styleId="ColourfulListAccent1">
     <w:name w:val="Colorful List Accent 1"/>
     <w:basedOn w:val="TableNormal"/>
     <w:uiPriority w:val="72"/>
@@ -3586,7 +3339,7 @@
       </w:tcPr>
     </w:tblStylePr>
   </w:style>
-  <w:style w:type="table" w:styleId="ColorfulList-Accent2">
+  <w:style w:type="table" w:styleId="ColourfulListAccent2">
     <w:name w:val="Colorful List Accent 2"/>
     <w:basedOn w:val="TableNormal"/>
     <w:uiPriority w:val="72"/>
@@ -3667,7 +3420,7 @@
       </w:tcPr>
     </w:tblStylePr>
   </w:style>
-  <w:style w:type="table" w:styleId="ColorfulList-Accent3">
+  <w:style w:type="table" w:styleId="ColourfulListAccent3">
     <w:name w:val="Colorful List Accent 3"/>
     <w:basedOn w:val="TableNormal"/>
     <w:uiPriority w:val="72"/>
@@ -3748,7 +3501,7 @@
       </w:tcPr>
     </w:tblStylePr>
   </w:style>
-  <w:style w:type="table" w:styleId="ColorfulList-Accent4">
+  <w:style w:type="table" w:styleId="ColourfulListAccent4">
     <w:name w:val="Colorful List Accent 4"/>
     <w:basedOn w:val="TableNormal"/>
     <w:uiPriority w:val="72"/>
@@ -3829,7 +3582,7 @@
       </w:tcPr>
     </w:tblStylePr>
   </w:style>
-  <w:style w:type="table" w:styleId="ColorfulList-Accent5">
+  <w:style w:type="table" w:styleId="ColourfulListAccent5">
     <w:name w:val="Colorful List Accent 5"/>
     <w:basedOn w:val="TableNormal"/>
     <w:uiPriority w:val="72"/>
@@ -3910,7 +3663,7 @@
       </w:tcPr>
     </w:tblStylePr>
   </w:style>
-  <w:style w:type="table" w:styleId="ColorfulList-Accent6">
+  <w:style w:type="table" w:styleId="ColourfulListAccent6">
     <w:name w:val="Colorful List Accent 6"/>
     <w:basedOn w:val="TableNormal"/>
     <w:uiPriority w:val="72"/>
@@ -3991,7 +3744,7 @@
       </w:tcPr>
     </w:tblStylePr>
   </w:style>
-  <w:style w:type="table" w:styleId="ColorfulShading">
+  <w:style w:type="table" w:styleId="ColourfulShading">
     <w:name w:val="Colorful Shading"/>
     <w:basedOn w:val="TableNormal"/>
     <w:uiPriority w:val="71"/>
@@ -4108,7 +3861,7 @@
       </w:rPr>
     </w:tblStylePr>
   </w:style>
-  <w:style w:type="table" w:styleId="ColorfulShading-Accent1">
+  <w:style w:type="table" w:styleId="ColourfulShadingAccent1">
     <w:name w:val="Colorful Shading Accent 1"/>
     <w:basedOn w:val="TableNormal"/>
     <w:uiPriority w:val="71"/>
@@ -4225,7 +3978,7 @@
       </w:rPr>
     </w:tblStylePr>
   </w:style>
-  <w:style w:type="table" w:styleId="ColorfulShading-Accent2">
+  <w:style w:type="table" w:styleId="ColourfulShadingAccent2">
     <w:name w:val="Colorful Shading Accent 2"/>
     <w:basedOn w:val="TableNormal"/>
     <w:uiPriority w:val="71"/>
@@ -4342,7 +4095,7 @@
       </w:rPr>
     </w:tblStylePr>
   </w:style>
-  <w:style w:type="table" w:styleId="ColorfulShading-Accent3">
+  <w:style w:type="table" w:styleId="ColourfulShadingAccent3">
     <w:name w:val="Colorful Shading Accent 3"/>
     <w:basedOn w:val="TableNormal"/>
     <w:uiPriority w:val="71"/>
@@ -4449,7 +4202,7 @@
       </w:tcPr>
     </w:tblStylePr>
   </w:style>
-  <w:style w:type="table" w:styleId="ColorfulShading-Accent4">
+  <w:style w:type="table" w:styleId="ColourfulShadingAccent4">
     <w:name w:val="Colorful Shading Accent 4"/>
     <w:basedOn w:val="TableNormal"/>
     <w:uiPriority w:val="71"/>
@@ -4566,7 +4319,7 @@
       </w:rPr>
     </w:tblStylePr>
   </w:style>
-  <w:style w:type="table" w:styleId="ColorfulShading-Accent5">
+  <w:style w:type="table" w:styleId="ColourfulShadingAccent5">
     <w:name w:val="Colorful Shading Accent 5"/>
     <w:basedOn w:val="TableNormal"/>
     <w:uiPriority w:val="71"/>
@@ -4683,7 +4436,7 @@
       </w:rPr>
     </w:tblStylePr>
   </w:style>
-  <w:style w:type="table" w:styleId="ColorfulShading-Accent6">
+  <w:style w:type="table" w:styleId="ColourfulShadingAccent6">
     <w:name w:val="Colorful Shading Accent 6"/>
     <w:basedOn w:val="TableNormal"/>
     <w:uiPriority w:val="71"/>
@@ -5583,18 +5336,18 @@
       <w:sz w:val="20"/>
     </w:rPr>
   </w:style>
-  <w:style w:type="paragraph" w:styleId="E-mailSignature">
+  <w:style w:type="paragraph" w:styleId="EmailSignature">
     <w:name w:val="E-mail Signature"/>
     <w:basedOn w:val="Normal"/>
-    <w:link w:val="E-mailSignatureChar"/>
+    <w:link w:val="EmailSignatureChar"/>
     <w:uiPriority w:val="99"/>
     <w:semiHidden/>
     <w:rsid w:val="006C47D8"/>
   </w:style>
-  <w:style w:type="character" w:customStyle="1" w:styleId="E-mailSignatureChar">
-    <w:name w:val="E-mail Signature Char"/>
+  <w:style w:type="character" w:customStyle="1" w:styleId="EmailSignatureChar">
+    <w:name w:val="Email Signature Char"/>
     <w:basedOn w:val="DefaultParagraphFont"/>
-    <w:link w:val="E-mailSignature"/>
+    <w:link w:val="EmailSignature"/>
     <w:uiPriority w:val="99"/>
     <w:semiHidden/>
     <w:rsid w:val="007E705E"/>
@@ -5763,7 +5516,7 @@
       </w:rPr>
     </w:tblStylePr>
   </w:style>
-  <w:style w:type="table" w:styleId="GridTable1Light-Accent2">
+  <w:style w:type="table" w:styleId="GridTable1LightAccent2">
     <w:name w:val="Grid Table 1 Light Accent 2"/>
     <w:basedOn w:val="TableNormal"/>
     <w:uiPriority w:val="46"/>
@@ -8799,7 +8552,7 @@
       </w:tcPr>
     </w:tblStylePr>
   </w:style>
-  <w:style w:type="table" w:styleId="GridTable6Colorful">
+  <w:style w:type="table" w:styleId="GridTable6Colourful">
     <w:name w:val="Grid Table 6 Colorful"/>
     <w:basedOn w:val="TableNormal"/>
     <w:uiPriority w:val="51"/>
@@ -8871,7 +8624,7 @@
       </w:tcPr>
     </w:tblStylePr>
   </w:style>
-  <w:style w:type="table" w:styleId="GridTable6Colorful-Accent1">
+  <w:style w:type="table" w:styleId="GridTable6ColourfulAccent1">
     <w:name w:val="Grid Table 6 Colorful Accent 1"/>
     <w:basedOn w:val="TableNormal"/>
     <w:uiPriority w:val="51"/>
@@ -8943,7 +8696,7 @@
       </w:tcPr>
     </w:tblStylePr>
   </w:style>
-  <w:style w:type="table" w:styleId="GridTable6Colorful-Accent2">
+  <w:style w:type="table" w:styleId="GridTable6ColourfulAccent2">
     <w:name w:val="Grid Table 6 Colorful Accent 2"/>
     <w:basedOn w:val="TableNormal"/>
     <w:uiPriority w:val="51"/>
@@ -9015,7 +8768,7 @@
       </w:tcPr>
     </w:tblStylePr>
   </w:style>
-  <w:style w:type="table" w:styleId="GridTable6Colorful-Accent3">
+  <w:style w:type="table" w:styleId="GridTable6ColourfulAccent3">
     <w:name w:val="Grid Table 6 Colorful Accent 3"/>
     <w:basedOn w:val="TableNormal"/>
     <w:uiPriority w:val="51"/>
@@ -9087,7 +8840,7 @@
       </w:tcPr>
     </w:tblStylePr>
   </w:style>
-  <w:style w:type="table" w:styleId="GridTable6Colorful-Accent4">
+  <w:style w:type="table" w:styleId="GridTable6ColourfulAccent4">
     <w:name w:val="Grid Table 6 Colorful Accent 4"/>
     <w:basedOn w:val="TableNormal"/>
     <w:uiPriority w:val="51"/>
@@ -9159,7 +8912,7 @@
       </w:tcPr>
     </w:tblStylePr>
   </w:style>
-  <w:style w:type="table" w:styleId="GridTable6Colorful-Accent5">
+  <w:style w:type="table" w:styleId="GridTable6ColourfulAccent5">
     <w:name w:val="Grid Table 6 Colorful Accent 5"/>
     <w:basedOn w:val="TableNormal"/>
     <w:uiPriority w:val="51"/>
@@ -9231,7 +8984,7 @@
       </w:tcPr>
     </w:tblStylePr>
   </w:style>
-  <w:style w:type="table" w:styleId="GridTable6Colorful-Accent6">
+  <w:style w:type="table" w:styleId="GridTable6ColourfulAccent6">
     <w:name w:val="Grid Table 6 Colorful Accent 6"/>
     <w:basedOn w:val="TableNormal"/>
     <w:uiPriority w:val="51"/>
@@ -9303,7 +9056,7 @@
       </w:tcPr>
     </w:tblStylePr>
   </w:style>
-  <w:style w:type="table" w:styleId="GridTable7Colorful">
+  <w:style w:type="table" w:styleId="GridTable7Colourful">
     <w:name w:val="Grid Table 7 Colorful"/>
     <w:basedOn w:val="TableNormal"/>
     <w:uiPriority w:val="52"/>
@@ -9442,7 +9195,7 @@
       </w:tcPr>
     </w:tblStylePr>
   </w:style>
-  <w:style w:type="table" w:styleId="GridTable7Colorful-Accent1">
+  <w:style w:type="table" w:styleId="GridTable7ColourfulAccent1">
     <w:name w:val="Grid Table 7 Colorful Accent 1"/>
     <w:basedOn w:val="TableNormal"/>
     <w:uiPriority w:val="52"/>
@@ -9581,7 +9334,7 @@
       </w:tcPr>
     </w:tblStylePr>
   </w:style>
-  <w:style w:type="table" w:styleId="GridTable7Colorful-Accent2">
+  <w:style w:type="table" w:styleId="GridTable7ColourfulAccent2">
     <w:name w:val="Grid Table 7 Colorful Accent 2"/>
     <w:basedOn w:val="TableNormal"/>
     <w:uiPriority w:val="52"/>
@@ -9720,7 +9473,7 @@
       </w:tcPr>
     </w:tblStylePr>
   </w:style>
-  <w:style w:type="table" w:styleId="GridTable7Colorful-Accent3">
+  <w:style w:type="table" w:styleId="GridTable7ColourfulAccent3">
     <w:name w:val="Grid Table 7 Colorful Accent 3"/>
     <w:basedOn w:val="TableNormal"/>
     <w:uiPriority w:val="52"/>
@@ -9859,7 +9612,7 @@
       </w:tcPr>
     </w:tblStylePr>
   </w:style>
-  <w:style w:type="table" w:styleId="GridTable7Colorful-Accent4">
+  <w:style w:type="table" w:styleId="GridTable7ColourfulAccent4">
     <w:name w:val="Grid Table 7 Colorful Accent 4"/>
     <w:basedOn w:val="TableNormal"/>
     <w:uiPriority w:val="52"/>
@@ -9998,7 +9751,7 @@
       </w:tcPr>
     </w:tblStylePr>
   </w:style>
-  <w:style w:type="table" w:styleId="GridTable7Colorful-Accent5">
+  <w:style w:type="table" w:styleId="GridTable7ColourfulAccent5">
     <w:name w:val="Grid Table 7 Colorful Accent 5"/>
     <w:basedOn w:val="TableNormal"/>
     <w:uiPriority w:val="52"/>
@@ -10137,7 +9890,7 @@
       </w:tcPr>
     </w:tblStylePr>
   </w:style>
-  <w:style w:type="table" w:styleId="GridTable7Colorful-Accent6">
+  <w:style w:type="table" w:styleId="GridTable7ColourfulAccent6">
     <w:name w:val="Grid Table 7 Colorful Accent 6"/>
     <w:basedOn w:val="TableNormal"/>
     <w:uiPriority w:val="52"/>
@@ -16050,7 +15803,7 @@
       </w:tcPr>
     </w:tblStylePr>
   </w:style>
-  <w:style w:type="table" w:styleId="ListTable6Colorful">
+  <w:style w:type="table" w:styleId="ListTable6Colourful">
     <w:name w:val="List Table 6 Colorful"/>
     <w:basedOn w:val="TableNormal"/>
     <w:uiPriority w:val="51"/>
@@ -16118,7 +15871,7 @@
       </w:tcPr>
     </w:tblStylePr>
   </w:style>
-  <w:style w:type="table" w:styleId="ListTable6Colorful-Accent1">
+  <w:style w:type="table" w:styleId="ListTable6ColourfulAccent1">
     <w:name w:val="List Table 6 Colorful Accent 1"/>
     <w:basedOn w:val="TableNormal"/>
     <w:uiPriority w:val="51"/>
@@ -16186,7 +15939,7 @@
       </w:tcPr>
     </w:tblStylePr>
   </w:style>
-  <w:style w:type="table" w:styleId="ListTable6Colorful-Accent2">
+  <w:style w:type="table" w:styleId="ListTable6ColourfulAccent2">
     <w:name w:val="List Table 6 Colorful Accent 2"/>
     <w:basedOn w:val="TableNormal"/>
     <w:uiPriority w:val="51"/>
@@ -16254,7 +16007,7 @@
       </w:tcPr>
     </w:tblStylePr>
   </w:style>
-  <w:style w:type="table" w:styleId="ListTable6Colorful-Accent3">
+  <w:style w:type="table" w:styleId="ListTable6ColourfulAccent3">
     <w:name w:val="List Table 6 Colorful Accent 3"/>
     <w:basedOn w:val="TableNormal"/>
     <w:uiPriority w:val="51"/>
@@ -16322,7 +16075,7 @@
       </w:tcPr>
     </w:tblStylePr>
   </w:style>
-  <w:style w:type="table" w:styleId="ListTable6Colorful-Accent4">
+  <w:style w:type="table" w:styleId="ListTable6ColourfulAccent4">
     <w:name w:val="List Table 6 Colorful Accent 4"/>
     <w:basedOn w:val="TableNormal"/>
     <w:uiPriority w:val="51"/>
@@ -16390,7 +16143,7 @@
       </w:tcPr>
     </w:tblStylePr>
   </w:style>
-  <w:style w:type="table" w:styleId="ListTable6Colorful-Accent5">
+  <w:style w:type="table" w:styleId="ListTable6ColourfulAccent5">
     <w:name w:val="List Table 6 Colorful Accent 5"/>
     <w:basedOn w:val="TableNormal"/>
     <w:uiPriority w:val="51"/>
@@ -16458,7 +16211,7 @@
       </w:tcPr>
     </w:tblStylePr>
   </w:style>
-  <w:style w:type="table" w:styleId="ListTable6Colorful-Accent6">
+  <w:style w:type="table" w:styleId="ListTable6ColourfulAccent6">
     <w:name w:val="List Table 6 Colorful Accent 6"/>
     <w:basedOn w:val="TableNormal"/>
     <w:uiPriority w:val="51"/>
@@ -16526,7 +16279,7 @@
       </w:tcPr>
     </w:tblStylePr>
   </w:style>
-  <w:style w:type="table" w:styleId="ListTable7Colorful">
+  <w:style w:type="table" w:styleId="ListTable7Colourful">
     <w:name w:val="List Table 7 Colorful"/>
     <w:basedOn w:val="TableNormal"/>
     <w:uiPriority w:val="52"/>
@@ -16649,7 +16402,7 @@
       </w:tcPr>
     </w:tblStylePr>
   </w:style>
-  <w:style w:type="table" w:styleId="ListTable7Colorful-Accent1">
+  <w:style w:type="table" w:styleId="ListTable7ColourfulAccent1">
     <w:name w:val="List Table 7 Colorful Accent 1"/>
     <w:basedOn w:val="TableNormal"/>
     <w:uiPriority w:val="52"/>
@@ -16772,7 +16525,7 @@
       </w:tcPr>
     </w:tblStylePr>
   </w:style>
-  <w:style w:type="table" w:styleId="ListTable7Colorful-Accent2">
+  <w:style w:type="table" w:styleId="ListTable7ColourfulAccent2">
     <w:name w:val="List Table 7 Colorful Accent 2"/>
     <w:basedOn w:val="TableNormal"/>
     <w:uiPriority w:val="52"/>
@@ -16895,7 +16648,7 @@
       </w:tcPr>
     </w:tblStylePr>
   </w:style>
-  <w:style w:type="table" w:styleId="ListTable7Colorful-Accent3">
+  <w:style w:type="table" w:styleId="ListTable7ColourfulAccent3">
     <w:name w:val="List Table 7 Colorful Accent 3"/>
     <w:basedOn w:val="TableNormal"/>
     <w:uiPriority w:val="52"/>
@@ -17018,7 +16771,7 @@
       </w:tcPr>
     </w:tblStylePr>
   </w:style>
-  <w:style w:type="table" w:styleId="ListTable7Colorful-Accent4">
+  <w:style w:type="table" w:styleId="ListTable7ColourfulAccent4">
     <w:name w:val="List Table 7 Colorful Accent 4"/>
     <w:basedOn w:val="TableNormal"/>
     <w:uiPriority w:val="52"/>
@@ -17141,7 +16894,7 @@
       </w:tcPr>
     </w:tblStylePr>
   </w:style>
-  <w:style w:type="table" w:styleId="ListTable7Colorful-Accent5">
+  <w:style w:type="table" w:styleId="ListTable7ColourfulAccent5">
     <w:name w:val="List Table 7 Colorful Accent 5"/>
     <w:basedOn w:val="TableNormal"/>
     <w:uiPriority w:val="52"/>
@@ -17264,7 +17017,7 @@
       </w:tcPr>
     </w:tblStylePr>
   </w:style>
-  <w:style w:type="table" w:styleId="ListTable7Colorful-Accent6">
+  <w:style w:type="table" w:styleId="ListTable7ColourfulAccent6">
     <w:name w:val="List Table 7 Colorful Accent 6"/>
     <w:basedOn w:val="TableNormal"/>
     <w:uiPriority w:val="52"/>
@@ -23981,7 +23734,7 @@
       </w:tcPr>
     </w:tblStylePr>
   </w:style>
-  <w:style w:type="table" w:styleId="TableColorful1">
+  <w:style w:type="table" w:styleId="TableColourful1">
     <w:name w:val="Table Colorful 1"/>
     <w:basedOn w:val="TableNormal"/>
     <w:uiPriority w:val="99"/>
@@ -24061,7 +23814,7 @@
       </w:tcPr>
     </w:tblStylePr>
   </w:style>
-  <w:style w:type="table" w:styleId="TableColorful2">
+  <w:style w:type="table" w:styleId="TableColourful2">
     <w:name w:val="Table Colorful 2"/>
     <w:basedOn w:val="TableNormal"/>
     <w:uiPriority w:val="99"/>
@@ -24138,7 +23891,7 @@
       </w:tcPr>
     </w:tblStylePr>
   </w:style>
-  <w:style w:type="table" w:styleId="TableColorful3">
+  <w:style w:type="table" w:styleId="TableColourful3">
     <w:name w:val="Table Colorful 3"/>
     <w:basedOn w:val="TableNormal"/>
     <w:uiPriority w:val="99"/>
@@ -26632,7 +26385,7 @@
 </file>
 
 <file path=word/glossary/document.xml><?xml version="1.0" encoding="utf-8"?>
-<w:glossaryDocument xmlns:wpc="http://schemas.microsoft.com/office/word/2010/wordprocessingCanvas" xmlns:cx="http://schemas.microsoft.com/office/drawing/2014/chartex" xmlns:cx1="http://schemas.microsoft.com/office/drawing/2015/9/8/chartex" xmlns:cx2="http://schemas.microsoft.com/office/drawing/2015/10/21/chartex" xmlns:cx3="http://schemas.microsoft.com/office/drawing/2016/5/9/chartex" xmlns:cx4="http://schemas.microsoft.com/office/drawing/2016/5/10/chartex" xmlns:cx5="http://schemas.microsoft.com/office/drawing/2016/5/11/chartex" xmlns:cx6="http://schemas.microsoft.com/office/drawing/2016/5/12/chartex" xmlns:cx7="http://schemas.microsoft.com/office/drawing/2016/5/13/chartex" xmlns:cx8="http://schemas.microsoft.com/office/drawing/2016/5/14/chartex" xmlns:mc="http://schemas.openxmlformats.org/markup-compatibility/2006" xmlns:aink="http://schemas.microsoft.com/office/drawing/2016/ink" xmlns:am3d="http://schemas.microsoft.com/office/drawing/2017/model3d" xmlns:o="urn:schemas-microsoft-com:office:office" xmlns:oel="http://schemas.microsoft.com/office/2019/extlst" xmlns:r="http://schemas.openxmlformats.org/officeDocument/2006/relationships" xmlns:m="http://schemas.openxmlformats.org/officeDocument/2006/math" xmlns:v="urn:schemas-microsoft-com:vml" xmlns:wp14="http://schemas.microsoft.com/office/word/2010/wordprocessingDrawing" xmlns:wp="http://schemas.openxmlformats.org/drawingml/2006/wordprocessingDrawing" xmlns:w10="urn:schemas-microsoft-com:office:word" xmlns:w="http://schemas.openxmlformats.org/wordprocessingml/2006/main" xmlns:w14="http://schemas.microsoft.com/office/word/2010/wordml" xmlns:w15="http://schemas.microsoft.com/office/word/2012/wordml" xmlns:w16cex="http://schemas.microsoft.com/office/word/2018/wordml/cex" xmlns:w16cid="http://schemas.microsoft.com/office/word/2016/wordml/cid" xmlns:w16="http://schemas.microsoft.com/office/word/2018/wordml" xmlns:w16du="http://schemas.microsoft.com/office/word/2023/wordml/word16du" xmlns:w16sdtdh="http://schemas.microsoft.com/office/word/2020/wordml/sdtdatahash" xmlns:w16se="http://schemas.microsoft.com/office/word/2015/wordml/symex" xmlns:wpg="http://schemas.microsoft.com/office/word/2010/wordprocessingGroup" xmlns:wpi="http://schemas.microsoft.com/office/word/2010/wordprocessingInk" xmlns:wne="http://schemas.microsoft.com/office/word/2006/wordml" xmlns:wps="http://schemas.microsoft.com/office/word/2010/wordprocessingShape" mc:Ignorable="w14 w15 w16se w16cid w16 w16cex w16sdtdh wp14">
+<w:glossaryDocument xmlns:wpc="http://schemas.microsoft.com/office/word/2010/wordprocessingCanvas" xmlns:cx="http://schemas.microsoft.com/office/drawing/2014/chartex" xmlns:cx1="http://schemas.microsoft.com/office/drawing/2015/9/8/chartex" xmlns:cx2="http://schemas.microsoft.com/office/drawing/2015/10/21/chartex" xmlns:cx3="http://schemas.microsoft.com/office/drawing/2016/5/9/chartex" xmlns:cx4="http://schemas.microsoft.com/office/drawing/2016/5/10/chartex" xmlns:cx5="http://schemas.microsoft.com/office/drawing/2016/5/11/chartex" xmlns:cx6="http://schemas.microsoft.com/office/drawing/2016/5/12/chartex" xmlns:cx7="http://schemas.microsoft.com/office/drawing/2016/5/13/chartex" xmlns:cx8="http://schemas.microsoft.com/office/drawing/2016/5/14/chartex" xmlns:mc="http://schemas.openxmlformats.org/markup-compatibility/2006" xmlns:aink="http://schemas.microsoft.com/office/drawing/2016/ink" xmlns:am3d="http://schemas.microsoft.com/office/drawing/2017/model3d" xmlns:o="urn:schemas-microsoft-com:office:office" xmlns:oel="http://schemas.microsoft.com/office/2019/extlst" xmlns:r="http://schemas.openxmlformats.org/officeDocument/2006/relationships" xmlns:m="http://schemas.openxmlformats.org/officeDocument/2006/math" xmlns:v="urn:schemas-microsoft-com:vml" xmlns:wp14="http://schemas.microsoft.com/office/word/2010/wordprocessingDrawing" xmlns:wp="http://schemas.openxmlformats.org/drawingml/2006/wordprocessingDrawing" xmlns:w10="urn:schemas-microsoft-com:office:word" xmlns:w="http://schemas.openxmlformats.org/wordprocessingml/2006/main" xmlns:w14="http://schemas.microsoft.com/office/word/2010/wordml" xmlns:w15="http://schemas.microsoft.com/office/word/2012/wordml" xmlns:w16cex="http://schemas.microsoft.com/office/word/2018/wordml/cex" xmlns:w16cid="http://schemas.microsoft.com/office/word/2016/wordml/cid" xmlns:w16="http://schemas.microsoft.com/office/word/2018/wordml" xmlns:w16sdtdh="http://schemas.microsoft.com/office/word/2020/wordml/sdtdatahash" xmlns:w16se="http://schemas.microsoft.com/office/word/2015/wordml/symex" xmlns:wpg="http://schemas.microsoft.com/office/word/2010/wordprocessingGroup" xmlns:wpi="http://schemas.microsoft.com/office/word/2010/wordprocessingInk" xmlns:wne="http://schemas.microsoft.com/office/word/2006/wordml" xmlns:wps="http://schemas.microsoft.com/office/word/2010/wordprocessingShape" mc:Ignorable="w14 w15 w16se w16cid w16 w16cex w16sdtdh wp14">
   <w:docParts>
     <w:docPart>
       <w:docPartPr>
@@ -26756,16 +26509,13 @@
       <w:docPartBody>
         <w:p>
           <w:pPr>
-            <w:pStyle w:val="607B2CF8581F40078DEB5FE7A02AFB003"/>
+            <w:pStyle w:val="607B2CF8581F40078DEB5FE7A02AFB004"/>
           </w:pPr>
           <w:r>
             <w:rPr>
               <w:rStyle w:val="Bold"/>
             </w:rPr>
             <w:t>Human Resources Generalist</w:t>
-          </w:r>
-          <w:r>
-            <w:t xml:space="preserve"> with 6+ years of experience assisting with and fulfilling organization staffing needs and requirements. A proven track record of using my excellent personal, communication and organization skills to lead and improve HR departments, recruit excellent personnel, and improve department efficiencies. Team player with excellent communication skills, high quality of work, driven and highly self-motivated. Strong negotiating skills and business acumen and able to work independently.</w:t>
           </w:r>
         </w:p>
       </w:docPartBody>
@@ -26788,7 +26538,7 @@
       <w:docPartBody>
         <w:p>
           <w:pPr>
-            <w:pStyle w:val="8B24DE4796A6461A9B5F49B45F0913B43"/>
+            <w:pStyle w:val="8B24DE4796A6461A9B5F49B45F0913B44"/>
           </w:pPr>
           <w:r>
             <w:rPr>
@@ -26973,7 +26723,7 @@
       <w:docPartBody>
         <w:p>
           <w:pPr>
-            <w:pStyle w:val="1D23AF5D8E094E9F8CD68FF8628370B13"/>
+            <w:pStyle w:val="1D23AF5D8E094E9F8CD68FF8628370B14"/>
           </w:pPr>
           <w:r>
             <w:rPr>
@@ -27002,7 +26752,7 @@
       <w:docPartBody>
         <w:p>
           <w:pPr>
-            <w:pStyle w:val="7210EEBABA4348F5AC61330AD4DF17DA3"/>
+            <w:pStyle w:val="7210EEBABA4348F5AC61330AD4DF17DA4"/>
           </w:pPr>
           <w:r>
             <w:rPr>
@@ -27190,7 +26940,7 @@
       <w:docPartBody>
         <w:p>
           <w:pPr>
-            <w:pStyle w:val="AEE2A86D0C6941939F06ABAA595B8FF23"/>
+            <w:pStyle w:val="AEE2A86D0C6941939F06ABAA595B8FF24"/>
           </w:pPr>
           <w:r>
             <w:rPr>
@@ -27255,191 +27005,6 @@
     </w:docPart>
     <w:docPart>
       <w:docPartPr>
-        <w:name w:val="D7060DD4BD9C46ED97D8912A728D3BEE"/>
-        <w:category>
-          <w:name w:val="General"/>
-          <w:gallery w:val="placeholder"/>
-        </w:category>
-        <w:types>
-          <w:type w:val="bbPlcHdr"/>
-        </w:types>
-        <w:behaviors>
-          <w:behavior w:val="content"/>
-        </w:behaviors>
-        <w:guid w:val="{ED3E3EFC-AE4A-4B8A-8E56-BB5B78D6364B}"/>
-      </w:docPartPr>
-      <w:docPartBody>
-        <w:p>
-          <w:pPr>
-            <w:pStyle w:val="D7060DD4BD9C46ED97D8912A728D3BEE3"/>
-          </w:pPr>
-          <w:r>
-            <w:rPr>
-              <w:rStyle w:val="Shade"/>
-            </w:rPr>
-            <w:t>Activities</w:t>
-          </w:r>
-        </w:p>
-      </w:docPartBody>
-    </w:docPart>
-    <w:docPart>
-      <w:docPartPr>
-        <w:name w:val="F487A6BFE0964B798F80BB8B877D4B0C"/>
-        <w:category>
-          <w:name w:val="General"/>
-          <w:gallery w:val="placeholder"/>
-        </w:category>
-        <w:types>
-          <w:type w:val="bbPlcHdr"/>
-        </w:types>
-        <w:behaviors>
-          <w:behavior w:val="content"/>
-        </w:behaviors>
-        <w:guid w:val="{20B3E8CE-F88A-4F0C-88B6-4F1EFCB96214}"/>
-      </w:docPartPr>
-      <w:docPartBody>
-        <w:p>
-          <w:pPr>
-            <w:pStyle w:val="F487A6BFE0964B798F80BB8B877D4B0C"/>
-          </w:pPr>
-          <w:r>
-            <w:t>Literature</w:t>
-          </w:r>
-        </w:p>
-      </w:docPartBody>
-    </w:docPart>
-    <w:docPart>
-      <w:docPartPr>
-        <w:name w:val="272650B8BA7D4EBD9DEBAAC3F248E37B"/>
-        <w:category>
-          <w:name w:val="General"/>
-          <w:gallery w:val="placeholder"/>
-        </w:category>
-        <w:types>
-          <w:type w:val="bbPlcHdr"/>
-        </w:types>
-        <w:behaviors>
-          <w:behavior w:val="content"/>
-        </w:behaviors>
-        <w:guid w:val="{83296996-2E3B-4EB8-96D4-1B25810B4D92}"/>
-      </w:docPartPr>
-      <w:docPartBody>
-        <w:p>
-          <w:pPr>
-            <w:pStyle w:val="272650B8BA7D4EBD9DEBAAC3F248E37B"/>
-          </w:pPr>
-          <w:r>
-            <w:t>Environmental conservation</w:t>
-          </w:r>
-        </w:p>
-      </w:docPartBody>
-    </w:docPart>
-    <w:docPart>
-      <w:docPartPr>
-        <w:name w:val="440858DA2AFB45A989BD730A321F0434"/>
-        <w:category>
-          <w:name w:val="General"/>
-          <w:gallery w:val="placeholder"/>
-        </w:category>
-        <w:types>
-          <w:type w:val="bbPlcHdr"/>
-        </w:types>
-        <w:behaviors>
-          <w:behavior w:val="content"/>
-        </w:behaviors>
-        <w:guid w:val="{76F795C9-5BDA-4A1F-A210-24011E62A4E5}"/>
-      </w:docPartPr>
-      <w:docPartBody>
-        <w:p>
-          <w:pPr>
-            <w:pStyle w:val="440858DA2AFB45A989BD730A321F0434"/>
-          </w:pPr>
-          <w:r>
-            <w:t>Art</w:t>
-          </w:r>
-        </w:p>
-      </w:docPartBody>
-    </w:docPart>
-    <w:docPart>
-      <w:docPartPr>
-        <w:name w:val="2D8DB2258A1A48EC8C3F3BBEA4FC0858"/>
-        <w:category>
-          <w:name w:val="General"/>
-          <w:gallery w:val="placeholder"/>
-        </w:category>
-        <w:types>
-          <w:type w:val="bbPlcHdr"/>
-        </w:types>
-        <w:behaviors>
-          <w:behavior w:val="content"/>
-        </w:behaviors>
-        <w:guid w:val="{02D1C532-CCE7-4FD9-8711-E2089730727A}"/>
-      </w:docPartPr>
-      <w:docPartBody>
-        <w:p>
-          <w:pPr>
-            <w:pStyle w:val="2D8DB2258A1A48EC8C3F3BBEA4FC0858"/>
-          </w:pPr>
-          <w:r>
-            <w:t>Yoga</w:t>
-          </w:r>
-        </w:p>
-      </w:docPartBody>
-    </w:docPart>
-    <w:docPart>
-      <w:docPartPr>
-        <w:name w:val="2A29A12B989748FFBC03A2D94C76ED55"/>
-        <w:category>
-          <w:name w:val="General"/>
-          <w:gallery w:val="placeholder"/>
-        </w:category>
-        <w:types>
-          <w:type w:val="bbPlcHdr"/>
-        </w:types>
-        <w:behaviors>
-          <w:behavior w:val="content"/>
-        </w:behaviors>
-        <w:guid w:val="{789243D3-4767-43CA-B82A-EA920EB3B3F2}"/>
-      </w:docPartPr>
-      <w:docPartBody>
-        <w:p>
-          <w:pPr>
-            <w:pStyle w:val="2A29A12B989748FFBC03A2D94C76ED55"/>
-          </w:pPr>
-          <w:r>
-            <w:t>Skiing</w:t>
-          </w:r>
-        </w:p>
-      </w:docPartBody>
-    </w:docPart>
-    <w:docPart>
-      <w:docPartPr>
-        <w:name w:val="B35E8A0640814F059F86D1E2FA8FC49E"/>
-        <w:category>
-          <w:name w:val="General"/>
-          <w:gallery w:val="placeholder"/>
-        </w:category>
-        <w:types>
-          <w:type w:val="bbPlcHdr"/>
-        </w:types>
-        <w:behaviors>
-          <w:behavior w:val="content"/>
-        </w:behaviors>
-        <w:guid w:val="{BA006E63-EF4F-4A8D-BF76-3354849975AB}"/>
-      </w:docPartPr>
-      <w:docPartBody>
-        <w:p>
-          <w:pPr>
-            <w:pStyle w:val="B35E8A0640814F059F86D1E2FA8FC49E"/>
-          </w:pPr>
-          <w:r>
-            <w:t>Travel</w:t>
-          </w:r>
-        </w:p>
-      </w:docPartBody>
-    </w:docPart>
-    <w:docPart>
-      <w:docPartPr>
         <w:name w:val="2F016E348E06457BAA3D2555879DB205"/>
         <w:category>
           <w:name w:val="General"/>
@@ -27459,13 +27024,7 @@
             <w:pStyle w:val="2F016E348E06457BAA3D2555879DB205"/>
           </w:pPr>
           <w:r>
-            <w:rPr>
-              <w:rStyle w:val="Bold"/>
-            </w:rPr>
-            <w:t>Human Resources Generalist</w:t>
-          </w:r>
-          <w:r>
-            <w:t xml:space="preserve"> with 6+ years of experience assisting with and fulfilling organization staffing needs and requirements. A proven track record of using my excellent personal, communication and organization skills to lead and improve HR departments, recruit excellent personnel, and improve department efficiencies. Team player with excellent communication skills, high quality of work, driven and highly self-motivated. Strong negotiating skills and business acumen and able to work independently.</w:t>
+            <w:t>with 6+ years of experience assisting with and fulfilling organization staffing needs and requirements. A proven track record of using my excellent personal, communication and organization skills to lead and improve HR departments, recruit excellent personnel, and improve department efficiencies. Team player with excellent communication skills, high quality of work, driven and highly self-motivated. Strong negotiating skills and business acumen and able to work independently.</w:t>
           </w:r>
         </w:p>
       </w:docPartBody>
@@ -27479,7 +27038,7 @@
   <w:font w:name="Symbol">
     <w:panose1 w:val="05050102010706020507"/>
     <w:charset w:val="02"/>
-    <w:family w:val="roman"/>
+    <w:family w:val="decorative"/>
     <w:pitch w:val="variable"/>
     <w:sig w:usb0="00000000" w:usb1="10000000" w:usb2="00000000" w:usb3="00000000" w:csb0="80000000" w:csb1="00000000"/>
   </w:font>
@@ -27499,10 +27058,10 @@
   </w:font>
   <w:font w:name="Wingdings">
     <w:panose1 w:val="05000000000000000000"/>
-    <w:charset w:val="02"/>
-    <w:family w:val="auto"/>
+    <w:charset w:val="4D"/>
+    <w:family w:val="decorative"/>
     <w:pitch w:val="variable"/>
-    <w:sig w:usb0="00000000" w:usb1="10000000" w:usb2="00000000" w:usb3="00000000" w:csb0="80000000" w:csb1="00000000"/>
+    <w:sig w:usb0="00000003" w:usb1="00000000" w:usb2="00000000" w:usb3="00000000" w:csb0="80000001" w:csb1="00000000"/>
   </w:font>
   <w:font w:name="Calibri">
     <w:panose1 w:val="020F0502020204030204"/>
@@ -27511,11 +27070,35 @@
     <w:pitch w:val="variable"/>
     <w:sig w:usb0="E4002EFF" w:usb1="C000247B" w:usb2="00000009" w:usb3="00000000" w:csb0="000001FF" w:csb1="00000000"/>
   </w:font>
+  <w:font w:name="Angsana New">
+    <w:panose1 w:val="02020603050405020304"/>
+    <w:charset w:val="DE"/>
+    <w:family w:val="roman"/>
+    <w:pitch w:val="variable"/>
+    <w:sig w:usb0="81000003" w:usb1="00000000" w:usb2="00000000" w:usb3="00000000" w:csb0="00010001" w:csb1="00000000"/>
+  </w:font>
   <w:font w:name="Speak Pro">
+    <w:panose1 w:val="020B0504020101020102"/>
     <w:charset w:val="00"/>
     <w:family w:val="swiss"/>
     <w:pitch w:val="variable"/>
     <w:sig w:usb0="8000002F" w:usb1="0000000A" w:usb2="00000000" w:usb3="00000000" w:csb0="00000001" w:csb1="00000000"/>
+  </w:font>
+  <w:font w:name="SimHei">
+    <w:altName w:val="黑体"/>
+    <w:panose1 w:val="02010609060101010101"/>
+    <w:charset w:val="86"/>
+    <w:family w:val="modern"/>
+    <w:pitch w:val="fixed"/>
+    <w:sig w:usb0="800002BF" w:usb1="38CF7CFA" w:usb2="00000016" w:usb3="00000000" w:csb0="00040001" w:csb1="00000000"/>
+  </w:font>
+  <w:font w:name="SimSun">
+    <w:altName w:val="宋体"/>
+    <w:panose1 w:val="02010600030101010101"/>
+    <w:charset w:val="86"/>
+    <w:family w:val="auto"/>
+    <w:pitch w:val="variable"/>
+    <w:sig w:usb0="00000203" w:usb1="288F0000" w:usb2="00000016" w:usb3="00000000" w:csb0="00040001" w:csb1="00000000"/>
   </w:font>
   <w:font w:name="Segoe UI">
     <w:panose1 w:val="020B0502040204020203"/>
@@ -27529,19 +27112,49 @@
     <w:charset w:val="00"/>
     <w:family w:val="modern"/>
     <w:pitch w:val="fixed"/>
-    <w:sig w:usb0="E00006FF" w:usb1="0000FCFF" w:usb2="00000001" w:usb3="00000000" w:csb0="0000019F" w:csb1="00000000"/>
+    <w:sig w:usb0="E10006FF" w:usb1="4000FCFF" w:usb2="00000009" w:usb3="00000000" w:csb0="0000019F" w:csb1="00000000"/>
   </w:font>
-  <w:font w:name="Calibri Light">
-    <w:panose1 w:val="020F0302020204030204"/>
+  <w:font w:name="Aptos">
+    <w:panose1 w:val="020B0004020202020204"/>
     <w:charset w:val="00"/>
     <w:family w:val="swiss"/>
     <w:pitch w:val="variable"/>
-    <w:sig w:usb0="E4002EFF" w:usb1="C000247B" w:usb2="00000009" w:usb3="00000000" w:csb0="000001FF" w:csb1="00000000"/>
+    <w:sig w:usb0="20000287" w:usb1="00000003" w:usb2="00000000" w:usb3="00000000" w:csb0="0000019F" w:csb1="00000000"/>
+  </w:font>
+  <w:font w:name="DengXian">
+    <w:altName w:val="等线"/>
+    <w:panose1 w:val="02010600030101010101"/>
+    <w:charset w:val="86"/>
+    <w:family w:val="auto"/>
+    <w:pitch w:val="variable"/>
+    <w:sig w:usb0="A00002BF" w:usb1="38CF7CFA" w:usb2="00000016" w:usb3="00000000" w:csb0="0004000F" w:csb1="00000000"/>
+  </w:font>
+  <w:font w:name="Cordia New">
+    <w:panose1 w:val="020B0304020202020204"/>
+    <w:charset w:val="DE"/>
+    <w:family w:val="swiss"/>
+    <w:pitch w:val="variable"/>
+    <w:sig w:usb0="81000003" w:usb1="00000000" w:usb2="00000000" w:usb3="00000000" w:csb0="00010001" w:csb1="00000000"/>
+  </w:font>
+  <w:font w:name="Aptos Display">
+    <w:panose1 w:val="020B0004020202020204"/>
+    <w:charset w:val="00"/>
+    <w:family w:val="swiss"/>
+    <w:pitch w:val="variable"/>
+    <w:sig w:usb0="20000287" w:usb1="00000003" w:usb2="00000000" w:usb3="00000000" w:csb0="0000019F" w:csb1="00000000"/>
+  </w:font>
+  <w:font w:name="DengXian Light">
+    <w:altName w:val="等线 Light"/>
+    <w:panose1 w:val="02010600030101010101"/>
+    <w:charset w:val="86"/>
+    <w:family w:val="auto"/>
+    <w:pitch w:val="variable"/>
+    <w:sig w:usb0="A00002BF" w:usb1="38CF7CFA" w:usb2="00000016" w:usb3="00000000" w:csb0="0004000F" w:csb1="00000000"/>
   </w:font>
 </w:fonts>
 </file>
 
-<file path=word/glossary/settings2.xml><?xml version="1.0" encoding="utf-8"?>
+<file path=word/glossary/settings.xml><?xml version="1.0" encoding="utf-8"?>
 <w:settings xmlns:mc="http://schemas.openxmlformats.org/markup-compatibility/2006" xmlns:o="urn:schemas-microsoft-com:office:office" xmlns:r="http://schemas.openxmlformats.org/officeDocument/2006/relationships" xmlns:m="http://schemas.openxmlformats.org/officeDocument/2006/math" xmlns:v="urn:schemas-microsoft-com:vml" xmlns:w10="urn:schemas-microsoft-com:office:word" xmlns:w="http://schemas.openxmlformats.org/wordprocessingml/2006/main" xmlns:w14="http://schemas.microsoft.com/office/word/2010/wordml" xmlns:w15="http://schemas.microsoft.com/office/word/2012/wordml" xmlns:w16cex="http://schemas.microsoft.com/office/word/2018/wordml/cex" xmlns:w16cid="http://schemas.microsoft.com/office/word/2016/wordml/cid" xmlns:w16="http://schemas.microsoft.com/office/word/2018/wordml" xmlns:w16sdtdh="http://schemas.microsoft.com/office/word/2020/wordml/sdtdatahash" xmlns:w16se="http://schemas.microsoft.com/office/word/2015/wordml/symex" xmlns:sl="http://schemas.openxmlformats.org/schemaLibrary/2006/main" mc:Ignorable="w14 w15 w16se w16cid w16 w16cex w16sdtdh">
   <w:view w:val="normal"/>
   <w:defaultTabStop w:val="720"/>
@@ -27557,12 +27170,15 @@
   </w:compat>
   <w:rsids>
     <w:rsidRoot w:val="003D5589"/>
+    <w:rsid w:val="00244A0F"/>
+    <w:rsid w:val="0029008A"/>
     <w:rsid w:val="003D5589"/>
     <w:rsid w:val="006C0E8C"/>
     <w:rsid w:val="008A1D9F"/>
     <w:rsid w:val="00916A3E"/>
     <w:rsid w:val="00AF5012"/>
     <w:rsid w:val="00F867AD"/>
+    <w:rsid w:val="00F965EF"/>
   </w:rsids>
   <m:mathPr>
     <m:mathFont m:val="Cambria Math"/>
@@ -27577,7 +27193,7 @@
     <m:intLim m:val="subSup"/>
     <m:naryLim m:val="undOvr"/>
   </m:mathPr>
-  <w:themeFontLang w:val="en-AU"/>
+  <w:themeFontLang w:val="en-AU" w:eastAsia="zh-CN" w:bidi="th-TH"/>
   <w:clrSchemeMapping w:bg1="light1" w:t1="dark1" w:bg2="light2" w:t2="dark2" w:accent1="accent1" w:accent2="accent2" w:accent3="accent3" w:accent4="accent4" w:accent5="accent5" w:accent6="accent6" w:hyperlink="hyperlink" w:followedHyperlink="followedHyperlink"/>
   <w:decimalSymbol w:val="."/>
   <w:listSeparator w:val=","/>
@@ -28016,7 +27632,7 @@
     <w:basedOn w:val="DefaultParagraphFont"/>
     <w:uiPriority w:val="99"/>
     <w:semiHidden/>
-    <w:rsid w:val="006C0E8C"/>
+    <w:rsid w:val="00F965EF"/>
     <w:rPr>
       <w:color w:val="595959" w:themeColor="text1" w:themeTint="A6"/>
     </w:rPr>
@@ -28054,7 +27670,7 @@
     <w:basedOn w:val="DefaultParagraphFont"/>
     <w:uiPriority w:val="1"/>
     <w:qFormat/>
-    <w:rsid w:val="006C0E8C"/>
+    <w:rsid w:val="00F965EF"/>
     <w:rPr>
       <w:b/>
       <w:bCs/>
@@ -28630,10 +28246,10 @@
     <w:name w:val="Shade"/>
     <w:uiPriority w:val="1"/>
     <w:qFormat/>
-    <w:rsid w:val="006C0E8C"/>
+    <w:rsid w:val="00F965EF"/>
     <w:rPr>
       <w:bdr w:val="none" w:sz="0" w:space="0" w:color="auto"/>
-      <w:shd w:val="clear" w:color="auto" w:fill="FFC000" w:themeFill="accent4"/>
+      <w:shd w:val="clear" w:color="auto" w:fill="0F9ED5" w:themeFill="accent4"/>
     </w:rPr>
   </w:style>
   <w:style w:type="paragraph" w:customStyle="1" w:styleId="8B24DE4796A6461A9B5F49B45F0913B41">
@@ -28966,17 +28582,111 @@
       <w14:ligatures w14:val="standardContextual"/>
     </w:rPr>
   </w:style>
+  <w:style w:type="paragraph" w:customStyle="1" w:styleId="607B2CF8581F40078DEB5FE7A02AFB004">
+    <w:name w:val="607B2CF8581F40078DEB5FE7A02AFB004"/>
+    <w:rsid w:val="00F965EF"/>
+    <w:pPr>
+      <w:spacing w:after="260" w:line="288" w:lineRule="auto"/>
+    </w:pPr>
+    <w:rPr>
+      <w:rFonts w:eastAsiaTheme="minorHAnsi"/>
+      <w:color w:val="595959" w:themeColor="text1" w:themeTint="A6"/>
+      <w:sz w:val="20"/>
+      <w:lang w:val="en-US" w:eastAsia="en-US"/>
+    </w:rPr>
+  </w:style>
+  <w:style w:type="paragraph" w:customStyle="1" w:styleId="8B24DE4796A6461A9B5F49B45F0913B44">
+    <w:name w:val="8B24DE4796A6461A9B5F49B45F0913B44"/>
+    <w:rsid w:val="00F965EF"/>
+    <w:pPr>
+      <w:spacing w:before="360" w:after="120" w:line="288" w:lineRule="auto"/>
+      <w:outlineLvl w:val="0"/>
+    </w:pPr>
+    <w:rPr>
+      <w:rFonts w:asciiTheme="majorHAnsi" w:eastAsiaTheme="majorEastAsia" w:hAnsiTheme="majorHAnsi" w:cstheme="majorBidi"/>
+      <w:b/>
+      <w:color w:val="262626" w:themeColor="text1" w:themeTint="D9"/>
+      <w:spacing w:val="48"/>
+      <w:sz w:val="32"/>
+      <w:szCs w:val="32"/>
+      <w:lang w:val="en-US" w:eastAsia="en-US"/>
+    </w:rPr>
+  </w:style>
+  <w:style w:type="paragraph" w:customStyle="1" w:styleId="1D23AF5D8E094E9F8CD68FF8628370B14">
+    <w:name w:val="1D23AF5D8E094E9F8CD68FF8628370B14"/>
+    <w:rsid w:val="00F965EF"/>
+    <w:pPr>
+      <w:spacing w:before="360" w:after="120" w:line="288" w:lineRule="auto"/>
+      <w:outlineLvl w:val="0"/>
+    </w:pPr>
+    <w:rPr>
+      <w:rFonts w:asciiTheme="majorHAnsi" w:eastAsiaTheme="majorEastAsia" w:hAnsiTheme="majorHAnsi" w:cstheme="majorBidi"/>
+      <w:b/>
+      <w:color w:val="262626" w:themeColor="text1" w:themeTint="D9"/>
+      <w:spacing w:val="48"/>
+      <w:sz w:val="32"/>
+      <w:szCs w:val="32"/>
+      <w:lang w:val="en-US" w:eastAsia="en-US"/>
+    </w:rPr>
+  </w:style>
+  <w:style w:type="paragraph" w:customStyle="1" w:styleId="7210EEBABA4348F5AC61330AD4DF17DA4">
+    <w:name w:val="7210EEBABA4348F5AC61330AD4DF17DA4"/>
+    <w:rsid w:val="00F965EF"/>
+    <w:pPr>
+      <w:spacing w:after="260" w:line="288" w:lineRule="auto"/>
+    </w:pPr>
+    <w:rPr>
+      <w:rFonts w:eastAsiaTheme="minorHAnsi"/>
+      <w:color w:val="595959" w:themeColor="text1" w:themeTint="A6"/>
+      <w:sz w:val="20"/>
+      <w:lang w:val="en-US" w:eastAsia="en-US"/>
+    </w:rPr>
+  </w:style>
+  <w:style w:type="paragraph" w:customStyle="1" w:styleId="AEE2A86D0C6941939F06ABAA595B8FF24">
+    <w:name w:val="AEE2A86D0C6941939F06ABAA595B8FF24"/>
+    <w:rsid w:val="00F965EF"/>
+    <w:pPr>
+      <w:spacing w:before="360" w:after="120" w:line="288" w:lineRule="auto"/>
+      <w:outlineLvl w:val="0"/>
+    </w:pPr>
+    <w:rPr>
+      <w:rFonts w:asciiTheme="majorHAnsi" w:eastAsiaTheme="majorEastAsia" w:hAnsiTheme="majorHAnsi" w:cstheme="majorBidi"/>
+      <w:b/>
+      <w:color w:val="262626" w:themeColor="text1" w:themeTint="D9"/>
+      <w:spacing w:val="48"/>
+      <w:sz w:val="32"/>
+      <w:szCs w:val="32"/>
+      <w:lang w:val="en-US" w:eastAsia="en-US"/>
+    </w:rPr>
+  </w:style>
+  <w:style w:type="paragraph" w:customStyle="1" w:styleId="D7060DD4BD9C46ED97D8912A728D3BEE4">
+    <w:name w:val="D7060DD4BD9C46ED97D8912A728D3BEE4"/>
+    <w:rsid w:val="00F965EF"/>
+    <w:pPr>
+      <w:spacing w:before="360" w:after="120" w:line="288" w:lineRule="auto"/>
+      <w:outlineLvl w:val="0"/>
+    </w:pPr>
+    <w:rPr>
+      <w:rFonts w:asciiTheme="majorHAnsi" w:eastAsiaTheme="majorEastAsia" w:hAnsiTheme="majorHAnsi" w:cstheme="majorBidi"/>
+      <w:b/>
+      <w:color w:val="262626" w:themeColor="text1" w:themeTint="D9"/>
+      <w:spacing w:val="48"/>
+      <w:sz w:val="32"/>
+      <w:szCs w:val="32"/>
+      <w:lang w:val="en-US" w:eastAsia="en-US"/>
+    </w:rPr>
+  </w:style>
 </w:styles>
 </file>
 
-<file path=word/glossary/webSettings2.xml><?xml version="1.0" encoding="utf-8"?>
+<file path=word/glossary/webSettings.xml><?xml version="1.0" encoding="utf-8"?>
 <w:webSettings xmlns:mc="http://schemas.openxmlformats.org/markup-compatibility/2006" xmlns:r="http://schemas.openxmlformats.org/officeDocument/2006/relationships" xmlns:w="http://schemas.openxmlformats.org/wordprocessingml/2006/main" xmlns:w14="http://schemas.microsoft.com/office/word/2010/wordml" xmlns:w15="http://schemas.microsoft.com/office/word/2012/wordml" xmlns:w16cex="http://schemas.microsoft.com/office/word/2018/wordml/cex" xmlns:w16cid="http://schemas.microsoft.com/office/word/2016/wordml/cid" xmlns:w16="http://schemas.microsoft.com/office/word/2018/wordml" xmlns:w16sdtdh="http://schemas.microsoft.com/office/word/2020/wordml/sdtdatahash" xmlns:w16se="http://schemas.microsoft.com/office/word/2015/wordml/symex" mc:Ignorable="w14 w15 w16se w16cid w16 w16cex w16sdtdh">
   <w:optimizeForBrowser/>
   <w:allowPNG/>
 </w:webSettings>
 </file>
 
-<file path=word/theme/theme11.xml><?xml version="1.0" encoding="utf-8"?>
+<file path=word/theme/theme1.xml><?xml version="1.0" encoding="utf-8"?>
 <a:theme xmlns:a="http://schemas.openxmlformats.org/drawingml/2006/main" name="Office Theme">
   <a:themeElements>
     <a:clrScheme name="Custom 33">
@@ -29177,7 +28887,7 @@
 </a:theme>
 </file>
 
-<file path=customXml/item14.xml><?xml version="1.0" encoding="utf-8"?>
+<file path=customXml/item1.xml><?xml version="1.0" encoding="utf-8"?>
 <CoverPageProperties xmlns="http://schemas.microsoft.com/office/2006/coverPageProps">
   <PublishDate/>
   <Abstract/>
@@ -29188,11 +28898,7 @@
 </CoverPageProperties>
 </file>
 
-<file path=customXml/item23.xml><?xml version="1.0" encoding="utf-8"?>
-<b:Sources xmlns:b="http://schemas.openxmlformats.org/officeDocument/2006/bibliography" xmlns="http://schemas.openxmlformats.org/officeDocument/2006/bibliography" SelectedStyle="\APASixthEditionOfficeOnline.xsl" StyleName="APA" Version="6"/>
-</file>
-
-<file path=customXml/item32.xml><?xml version="1.0" encoding="utf-8"?>
+<file path=customXml/item2.xml><?xml version="1.0" encoding="utf-8"?>
 <ct:contentTypeSchema xmlns:ct="http://schemas.microsoft.com/office/2006/metadata/contentType" xmlns:ma="http://schemas.microsoft.com/office/2006/metadata/properties/metaAttributes" ct:_="" ma:_="" ma:contentTypeName="Document" ma:contentTypeID="0x01010079F111ED35F8CC479449609E8A0923A6" ma:contentTypeVersion="26" ma:contentTypeDescription="Create a new document." ma:contentTypeScope="" ma:versionID="ac37c1753acd5e330d2062ccec26ea66">
   <xsd:schema xmlns:xsd="http://www.w3.org/2001/XMLSchema" xmlns:xs="http://www.w3.org/2001/XMLSchema" xmlns:p="http://schemas.microsoft.com/office/2006/metadata/properties" xmlns:ns1="http://schemas.microsoft.com/sharepoint/v3" xmlns:ns2="71af3243-3dd4-4a8d-8c0d-dd76da1f02a5" xmlns:ns3="16c05727-aa75-4e4a-9b5f-8a80a1165891" xmlns:ns4="230e9df3-be65-4c73-a93b-d1236ebd677e" targetNamespace="http://schemas.microsoft.com/office/2006/metadata/properties" ma:root="true" ma:fieldsID="3b340c7101c92c5120abd06486f94548" ns1:_="" ns2:_="" ns3:_="" ns4:_="">
     <xsd:import namespace="http://schemas.microsoft.com/sharepoint/v3"/>
@@ -29492,16 +29198,11 @@
 </ct:contentTypeSchema>
 </file>
 
-<file path=customXml/item4.xml><?xml version="1.0" encoding="utf-8"?>
-<?mso-contentType ?>
-<FormTemplates xmlns="http://schemas.microsoft.com/sharepoint/v3/contenttype/forms">
-  <Display>DocumentLibraryForm</Display>
-  <Edit>DocumentLibraryForm</Edit>
-  <New>DocumentLibraryForm</New>
-</FormTemplates>
+<file path=customXml/item3.xml><?xml version="1.0" encoding="utf-8"?>
+<b:Sources xmlns:b="http://schemas.openxmlformats.org/officeDocument/2006/bibliography" xmlns="http://schemas.openxmlformats.org/officeDocument/2006/bibliography" SelectedStyle="\APASixthEditionOfficeOnline.xsl" StyleName="APA" Version="6"/>
 </file>
 
-<file path=customXml/item55.xml><?xml version="1.0" encoding="utf-8"?>
+<file path=customXml/item4.xml><?xml version="1.0" encoding="utf-8"?>
 <p:properties xmlns:p="http://schemas.microsoft.com/office/2006/metadata/properties" xmlns:xsi="http://www.w3.org/2001/XMLSchema-instance" xmlns:pc="http://schemas.microsoft.com/office/infopath/2007/PartnerControls">
   <documentManagement>
     <_ip_UnifiedCompliancePolicyUIAction xmlns="http://schemas.microsoft.com/sharepoint/v3" xsi:nil="true"/>
@@ -29521,7 +29222,16 @@
 </p:properties>
 </file>
 
-<file path=customXml/itemProps14.xml><?xml version="1.0" encoding="utf-8"?>
+<file path=customXml/item5.xml><?xml version="1.0" encoding="utf-8"?>
+<?mso-contentType ?>
+<FormTemplates xmlns="http://schemas.microsoft.com/sharepoint/v3/contenttype/forms">
+  <Display>DocumentLibraryForm</Display>
+  <Edit>DocumentLibraryForm</Edit>
+  <New>DocumentLibraryForm</New>
+</FormTemplates>
+</file>
+
+<file path=customXml/itemProps1.xml><?xml version="1.0" encoding="utf-8"?>
 <ds:datastoreItem xmlns:ds="http://schemas.openxmlformats.org/officeDocument/2006/customXml" ds:itemID="{55AF091B-3C7A-41E3-B477-F2FDAA23CFDA}">
   <ds:schemaRefs>
     <ds:schemaRef ds:uri="http://schemas.microsoft.com/office/2006/coverPageProps"/>
@@ -29529,7 +29239,28 @@
 </ds:datastoreItem>
 </file>
 
-<file path=customXml/itemProps23.xml><?xml version="1.0" encoding="utf-8"?>
+<file path=customXml/itemProps2.xml><?xml version="1.0" encoding="utf-8"?>
+<ds:datastoreItem xmlns:ds="http://schemas.openxmlformats.org/officeDocument/2006/customXml" ds:itemID="{46F3A5D2-E59B-437F-8E36-FD5FB6228F11}">
+  <ds:schemaRefs>
+    <ds:schemaRef ds:uri="http://schemas.microsoft.com/office/2006/metadata/contentType"/>
+    <ds:schemaRef ds:uri="http://schemas.microsoft.com/office/2006/metadata/properties/metaAttributes"/>
+    <ds:schemaRef ds:uri="http://www.w3.org/2001/XMLSchema"/>
+    <ds:schemaRef ds:uri="http://schemas.microsoft.com/office/2006/metadata/properties"/>
+    <ds:schemaRef ds:uri="http://schemas.microsoft.com/sharepoint/v3"/>
+    <ds:schemaRef ds:uri="71af3243-3dd4-4a8d-8c0d-dd76da1f02a5"/>
+    <ds:schemaRef ds:uri="16c05727-aa75-4e4a-9b5f-8a80a1165891"/>
+    <ds:schemaRef ds:uri="230e9df3-be65-4c73-a93b-d1236ebd677e"/>
+    <ds:schemaRef ds:uri="http://schemas.microsoft.com/office/2006/documentManagement/types"/>
+    <ds:schemaRef ds:uri="http://schemas.microsoft.com/office/infopath/2007/PartnerControls"/>
+    <ds:schemaRef ds:uri="http://schemas.openxmlformats.org/package/2006/metadata/core-properties"/>
+    <ds:schemaRef ds:uri="http://purl.org/dc/elements/1.1/"/>
+    <ds:schemaRef ds:uri="http://purl.org/dc/terms/"/>
+    <ds:schemaRef ds:uri="http://schemas.microsoft.com/internal/obd"/>
+  </ds:schemaRefs>
+</ds:datastoreItem>
+</file>
+
+<file path=customXml/itemProps3.xml><?xml version="1.0" encoding="utf-8"?>
 <ds:datastoreItem xmlns:ds="http://schemas.openxmlformats.org/officeDocument/2006/customXml" ds:itemID="{90A072D3-1E8C-4A55-9BC5-A78E612D01AC}">
   <ds:schemaRefs>
     <ds:schemaRef ds:uri="http://schemas.openxmlformats.org/officeDocument/2006/bibliography"/>
@@ -29537,16 +29268,24 @@
 </ds:datastoreItem>
 </file>
 
-<file path=customXml/itemProps32.xml><?xml version="1.0" encoding="utf-8"?>
-<ds:datastoreItem xmlns:ds="http://schemas.openxmlformats.org/officeDocument/2006/customXml" ds:itemID="{46F3A5D2-E59B-437F-8E36-FD5FB6228F11}"/>
+<file path=customXml/itemProps4.xml><?xml version="1.0" encoding="utf-8"?>
+<ds:datastoreItem xmlns:ds="http://schemas.openxmlformats.org/officeDocument/2006/customXml" ds:itemID="{A7DF41A5-321F-4E42-952A-88D8BC96BCFA}">
+  <ds:schemaRefs>
+    <ds:schemaRef ds:uri="http://schemas.microsoft.com/office/2006/metadata/properties"/>
+    <ds:schemaRef ds:uri="http://schemas.microsoft.com/office/infopath/2007/PartnerControls"/>
+    <ds:schemaRef ds:uri="http://schemas.microsoft.com/sharepoint/v3"/>
+    <ds:schemaRef ds:uri="71af3243-3dd4-4a8d-8c0d-dd76da1f02a5"/>
+    <ds:schemaRef ds:uri="230e9df3-be65-4c73-a93b-d1236ebd677e"/>
+  </ds:schemaRefs>
+</ds:datastoreItem>
 </file>
 
-<file path=customXml/itemProps41.xml><?xml version="1.0" encoding="utf-8"?>
-<ds:datastoreItem xmlns:ds="http://schemas.openxmlformats.org/officeDocument/2006/customXml" ds:itemID="{C46CC5C6-3F92-4B45-A734-14781679EE84}"/>
-</file>
-
-<file path=customXml/itemProps55.xml><?xml version="1.0" encoding="utf-8"?>
-<ds:datastoreItem xmlns:ds="http://schemas.openxmlformats.org/officeDocument/2006/customXml" ds:itemID="{A7DF41A5-321F-4E42-952A-88D8BC96BCFA}"/>
+<file path=customXml/itemProps5.xml><?xml version="1.0" encoding="utf-8"?>
+<ds:datastoreItem xmlns:ds="http://schemas.openxmlformats.org/officeDocument/2006/customXml" ds:itemID="{C46CC5C6-3F92-4B45-A734-14781679EE84}">
+  <ds:schemaRefs>
+    <ds:schemaRef ds:uri="http://schemas.microsoft.com/sharepoint/v3/contenttype/forms"/>
+  </ds:schemaRefs>
+</ds:datastoreItem>
 </file>
 
 <file path=docMetadata/LabelInfo.xml><?xml version="1.0" encoding="utf-8"?>

</xml_diff>